<commit_message>
Add past papers and restructure
</commit_message>
<xml_diff>
--- a/Cyber Security/CW/w1809939_6COSC019C_Areeb_20200129.docx
+++ b/Cyber Security/CW/w1809939_6COSC019C_Areeb_20200129.docx
@@ -1354,11 +1354,17 @@
           </w:tcPr>
           <w:p>
             <w:r>
-              <w:t xml:space="preserve">Knowing the registrar URL, an attacker could impersonate legitimate communications from </w:t>
+              <w:t>Knowing the registrar URL, an attacker could impersonate</w:t>
+            </w:r>
+            <w:r>
+              <w:t xml:space="preserve"> </w:t>
+            </w:r>
+            <w:r>
+              <w:t xml:space="preserve">communications from the </w:t>
             </w:r>
             <w:r>
               <w:lastRenderedPageBreak/>
-              <w:t>the registrar and deceive clinic staff into providing sensitive information.</w:t>
+              <w:t>registrar and deceive clinic staff into providing sensitive information.</w:t>
             </w:r>
           </w:p>
         </w:tc>
@@ -1415,7 +1421,13 @@
               <w:t>the domain status</w:t>
             </w:r>
             <w:r>
-              <w:t xml:space="preserve"> by impersonating and domain hijacking with the exposed domain information.</w:t>
+              <w:t xml:space="preserve"> by impersonating and </w:t>
+            </w:r>
+            <w:r>
+              <w:t>hijacking the domain</w:t>
+            </w:r>
+            <w:r>
+              <w:t xml:space="preserve"> with the exposed domain information.</w:t>
             </w:r>
           </w:p>
         </w:tc>
@@ -1702,10 +1714,7 @@
           </w:tcPr>
           <w:p>
             <w:r>
-              <w:t>192.168.56.10</w:t>
-            </w:r>
-            <w:r>
-              <w:t>1</w:t>
+              <w:t>192.168.56.101</w:t>
             </w:r>
           </w:p>
         </w:tc>
@@ -1718,10 +1727,7 @@
               <w:keepNext/>
             </w:pPr>
             <w:r>
-              <w:t>192.168.56.10</w:t>
-            </w:r>
-            <w:r>
-              <w:t>2</w:t>
+              <w:t>192.168.56.102</w:t>
             </w:r>
           </w:p>
         </w:tc>
@@ -1790,21 +1796,13 @@
         <w:t xml:space="preserve"> </w:t>
       </w:r>
       <w:r>
-        <w:t>to extract information</w:t>
-      </w:r>
-      <w:r>
-        <w:t xml:space="preserve"> by </w:t>
-      </w:r>
-      <w:proofErr w:type="spellStart"/>
-      <w:r>
-        <w:t>brutre</w:t>
-      </w:r>
-      <w:proofErr w:type="spellEnd"/>
-      <w:r>
-        <w:t xml:space="preserve"> force</w:t>
-      </w:r>
-      <w:r>
-        <w:t xml:space="preserve"> about </w:t>
+        <w:t xml:space="preserve">to extract information by </w:t>
+      </w:r>
+      <w:r>
+        <w:t>brute</w:t>
+      </w:r>
+      <w:r>
+        <w:t xml:space="preserve"> force about </w:t>
       </w:r>
       <w:r>
         <w:t>searching</w:t>
@@ -1867,6 +1865,9 @@
         <w:keepNext/>
       </w:pPr>
       <w:r>
+        <w:rPr>
+          <w:noProof/>
+        </w:rPr>
         <w:lastRenderedPageBreak/>
         <w:drawing>
           <wp:inline distT="0" distB="0" distL="0" distR="0" wp14:anchorId="1061C213" wp14:editId="0A3FBFE7">
@@ -1940,6 +1941,9 @@
         <w:keepNext/>
       </w:pPr>
       <w:r>
+        <w:rPr>
+          <w:noProof/>
+        </w:rPr>
         <w:drawing>
           <wp:inline distT="0" distB="0" distL="0" distR="0" wp14:anchorId="200F1FC3" wp14:editId="426123FD">
             <wp:extent cx="5943600" cy="3248025"/>
@@ -2012,6 +2016,9 @@
         <w:keepNext/>
       </w:pPr>
       <w:r>
+        <w:rPr>
+          <w:noProof/>
+        </w:rPr>
         <w:lastRenderedPageBreak/>
         <w:drawing>
           <wp:inline distT="0" distB="0" distL="0" distR="0" wp14:anchorId="79E8CBBD" wp14:editId="2F5587CE">
@@ -2099,13 +2106,7 @@
       </w:r>
       <w:r>
         <w:lastRenderedPageBreak/>
-        <w:t xml:space="preserve">Then, configurations could be exploited from the misconfigured directories </w:t>
-      </w:r>
-      <w:r>
-        <w:t>using the information gathered</w:t>
-      </w:r>
-      <w:r>
-        <w:t>.</w:t>
+        <w:t>Then, configurations could be exploited from the misconfigured directories using the information gathered.</w:t>
       </w:r>
     </w:p>
     <w:p>
@@ -2130,15 +2131,7 @@
         <w:t xml:space="preserve">Sometimes by simply looking at the code of the page source, some information could be exposed. The author utilized active reconnaissance by ‘View page source’. </w:t>
       </w:r>
       <w:r>
-        <w:t xml:space="preserve">Below illustration shows the </w:t>
-      </w:r>
-      <w:proofErr w:type="spellStart"/>
-      <w:r>
-        <w:t>the</w:t>
-      </w:r>
-      <w:proofErr w:type="spellEnd"/>
-      <w:r>
-        <w:t xml:space="preserve"> results obtained by using this utility</w:t>
+        <w:t>Below illustration shows the results obtained by using this utility</w:t>
       </w:r>
     </w:p>
     <w:p>
@@ -2146,6 +2139,9 @@
         <w:keepNext/>
       </w:pPr>
       <w:r>
+        <w:rPr>
+          <w:noProof/>
+        </w:rPr>
         <w:drawing>
           <wp:inline distT="0" distB="0" distL="0" distR="0" wp14:anchorId="7D8D14A1" wp14:editId="3D7D17A4">
             <wp:extent cx="6161405" cy="5166360"/>
@@ -2276,14 +2272,7 @@
           <w:kern w:val="0"/>
           <w14:ligatures w14:val="none"/>
         </w:rPr>
-        <w:t xml:space="preserve">The author utilized </w:t>
-      </w:r>
-      <w:r>
-        <w:rPr>
-          <w:kern w:val="0"/>
-          <w14:ligatures w14:val="none"/>
-        </w:rPr>
-        <w:t>vicnum which contains web apps based on games. The author utilized this method by trying to access to robots.txt file of this site to find files and directory that may not be directly linked to the main application.</w:t>
+        <w:t>The author utilized vicnum which contains web apps based on games. The author utilized this method by trying to access to robots.txt file of this site to find files and directory that may not be directly linked to the main application.</w:t>
       </w:r>
     </w:p>
     <w:p>
@@ -2291,6 +2280,9 @@
         <w:keepNext/>
       </w:pPr>
       <w:r>
+        <w:rPr>
+          <w:noProof/>
+        </w:rPr>
         <w:drawing>
           <wp:inline distT="0" distB="0" distL="0" distR="0" wp14:anchorId="385415A7" wp14:editId="033CE9CB">
             <wp:extent cx="3809999" cy="2676525"/>
@@ -2386,6 +2378,9 @@
         <w:keepNext/>
       </w:pPr>
       <w:r>
+        <w:rPr>
+          <w:noProof/>
+        </w:rPr>
         <w:lastRenderedPageBreak/>
         <w:drawing>
           <wp:inline distT="0" distB="0" distL="0" distR="0" wp14:anchorId="1C6225FB" wp14:editId="7C57C0AF">
@@ -2472,6 +2467,9 @@
         <w:keepNext/>
       </w:pPr>
       <w:r>
+        <w:rPr>
+          <w:noProof/>
+        </w:rPr>
         <w:drawing>
           <wp:inline distT="0" distB="0" distL="0" distR="0" wp14:anchorId="72DA7707" wp14:editId="42153D7B">
             <wp:extent cx="3558848" cy="2568163"/>
@@ -2550,6 +2548,9 @@
         <w:keepNext/>
       </w:pPr>
       <w:r>
+        <w:rPr>
+          <w:noProof/>
+        </w:rPr>
         <w:lastRenderedPageBreak/>
         <w:drawing>
           <wp:inline distT="0" distB="0" distL="0" distR="0" wp14:anchorId="621250BD" wp14:editId="54645045">
@@ -2758,13 +2759,19 @@
       <w:r>
         <w:t xml:space="preserve"> revealed a way to access directories which cannot normally be browsed through a web application directly. </w:t>
       </w:r>
+      <w:r>
+        <w:t>So,</w:t>
+      </w:r>
+      <w:r>
+        <w:t xml:space="preserve"> if the medical clinic has an exposed or unprotected robots.txt file t could be used by attackers to exploit the web services of the clinic in several ways such as: directory enumeration and access, discovering vulnerabilities, gathering </w:t>
+      </w:r>
       <w:proofErr w:type="gramStart"/>
       <w:r>
-        <w:t>So</w:t>
+        <w:t>information</w:t>
       </w:r>
       <w:proofErr w:type="gramEnd"/>
       <w:r>
-        <w:t xml:space="preserve"> if the medical clinic has an exposed or unprotected robots.txt file t could be used by attackers to exploit the web services of the clinic in several ways such as: directory enumeration and access, discovering vulnerabilities, gathering information and </w:t>
+        <w:t xml:space="preserve"> and </w:t>
       </w:r>
       <w:r>
         <w:lastRenderedPageBreak/>
@@ -2824,6 +2831,9 @@
         <w:jc w:val="center"/>
       </w:pPr>
       <w:r>
+        <w:rPr>
+          <w:noProof/>
+        </w:rPr>
         <w:drawing>
           <wp:inline distT="0" distB="0" distL="0" distR="0" wp14:anchorId="0B672A1D" wp14:editId="2E5752FF">
             <wp:extent cx="5210175" cy="3069292"/>
@@ -2905,6 +2915,9 @@
         <w:jc w:val="center"/>
       </w:pPr>
       <w:r>
+        <w:rPr>
+          <w:noProof/>
+        </w:rPr>
         <w:drawing>
           <wp:inline distT="0" distB="0" distL="0" distR="0" wp14:anchorId="589F6112" wp14:editId="10CB0D04">
             <wp:extent cx="5191125" cy="1827436"/>
@@ -2983,6 +2996,9 @@
         <w:jc w:val="center"/>
       </w:pPr>
       <w:r>
+        <w:rPr>
+          <w:noProof/>
+        </w:rPr>
         <w:lastRenderedPageBreak/>
         <w:drawing>
           <wp:inline distT="0" distB="0" distL="0" distR="0" wp14:anchorId="2A566653" wp14:editId="4FA03885">
@@ -3077,23 +3093,7 @@
           <w:b/>
           <w:bCs/>
         </w:rPr>
-        <w:t>Port 22/</w:t>
-      </w:r>
-      <w:proofErr w:type="spellStart"/>
-      <w:r>
-        <w:rPr>
-          <w:b/>
-          <w:bCs/>
-        </w:rPr>
-        <w:t>tcp</w:t>
-      </w:r>
-      <w:proofErr w:type="spellEnd"/>
-      <w:r>
-        <w:rPr>
-          <w:b/>
-          <w:bCs/>
-        </w:rPr>
-        <w:t xml:space="preserve"> (SSH)</w:t>
+        <w:t>Port 22/tcp (SSH)</w:t>
       </w:r>
       <w:r>
         <w:t xml:space="preserve"> – If an attacker finds this port to be open, they will try to gain unauthorized access through weak credentials and steal SSH keys and try to breach the vulnerability.</w:t>
@@ -3112,23 +3112,7 @@
           <w:b/>
           <w:bCs/>
         </w:rPr>
-        <w:t>Port 80/</w:t>
-      </w:r>
-      <w:proofErr w:type="spellStart"/>
-      <w:r>
-        <w:rPr>
-          <w:b/>
-          <w:bCs/>
-        </w:rPr>
-        <w:t>tcp</w:t>
-      </w:r>
-      <w:proofErr w:type="spellEnd"/>
-      <w:r>
-        <w:rPr>
-          <w:b/>
-          <w:bCs/>
-        </w:rPr>
-        <w:t xml:space="preserve"> (HTTP)</w:t>
+        <w:t>Port 80/tcp (HTTP)</w:t>
       </w:r>
       <w:r>
         <w:t xml:space="preserve"> – </w:t>
@@ -3159,141 +3143,231 @@
           <w:b/>
           <w:bCs/>
         </w:rPr>
-        <w:t>143/</w:t>
-      </w:r>
-      <w:proofErr w:type="spellStart"/>
+        <w:t xml:space="preserve">143/tcp </w:t>
+      </w:r>
       <w:r>
         <w:rPr>
           <w:b/>
           <w:bCs/>
         </w:rPr>
-        <w:t>tcp</w:t>
-      </w:r>
-      <w:proofErr w:type="spellEnd"/>
+        <w:t xml:space="preserve">(IMAP) – </w:t>
+      </w:r>
+      <w:r>
+        <w:t>An attacker may intercept emails and try to gain unauthorized access from weak authentication through open services on this port.</w:t>
+      </w:r>
+    </w:p>
+    <w:p>
+      <w:r>
+        <w:t>Some of the other open ports identified include 139/tcp (NetBIOS-SSN), 445/tcp (Microsoft-DS), 8080/tcp (HTTP-proxy), 443/tcp (HTTPS)</w:t>
+      </w:r>
+      <w:r>
+        <w:t xml:space="preserve">, 5001 and 8081 ports. So having such open ports </w:t>
+      </w:r>
+      <w:proofErr w:type="gramStart"/>
+      <w:r>
+        <w:t>increase</w:t>
+      </w:r>
+      <w:proofErr w:type="gramEnd"/>
+      <w:r>
+        <w:t xml:space="preserve"> risk of unauthorized access and its best practice for any business or company with an online presence to minimize their open port to reduce the risks associated with open ports.</w:t>
+      </w:r>
+    </w:p>
+    <w:p>
+      <w:pPr>
+        <w:pStyle w:val="Heading3"/>
+      </w:pPr>
+      <w:r>
+        <w:t>A</w:t>
+      </w:r>
+      <w:r>
+        <w:t>.3.2 Open Ports and Threats</w:t>
+      </w:r>
+    </w:p>
+    <w:p>
+      <w:proofErr w:type="gramStart"/>
+      <w:r>
+        <w:t>By definition, an</w:t>
+      </w:r>
+      <w:proofErr w:type="gramEnd"/>
+      <w:r>
+        <w:t xml:space="preserve"> open port refers to </w:t>
+      </w:r>
+      <w:r>
+        <w:t>TCP or UDP port number that is configured to accept packets.</w:t>
+      </w:r>
+      <w:r>
+        <w:t xml:space="preserve"> </w:t>
+      </w:r>
+      <w:r>
+        <w:t>Meanwhile, a port that declines connections or processes all packets yet drops them is a closed one</w:t>
+      </w:r>
+      <w:r>
+        <w:t xml:space="preserve"> </w:t>
+      </w:r>
+      <w:r>
+        <w:fldChar w:fldCharType="begin"/>
+      </w:r>
+      <w:r>
+        <w:instrText xml:space="preserve"> ADDIN ZOTERO_ITEM CSL_CITATION {"citationID":"VmMk0zvB","properties":{"formattedCitation":"(Tunggal, 2024)","plainCitation":"(Tunggal, 2024)","noteIndex":0},"citationItems":[{"id":455,"uris":["http://zotero.org/users/12312019/items/47KIGRR7"],"itemData":{"id":455,"type":"webpage","abstract":"This is a complete overview of open ports. Learn why open ports can be dangerous and how to detect them in this in-depth post.","language":"en","title":"What is an Open Port? Definition &amp; Free Checking Tools | UpGuard","title-short":"What is an Open Port?","URL":"https://www.upguard.com/blog/open-port","author":[{"family":"Tunggal","given":"Abi"}],"accessed":{"date-parts":[["2024",5,1]]},"issued":{"date-parts":[["2024",1,22]]}}}],"schema":"https://github.com/citation-style-language/schema/raw/master/csl-citation.json"} </w:instrText>
+      </w:r>
+      <w:r>
+        <w:fldChar w:fldCharType="separate"/>
+      </w:r>
+      <w:r>
+        <w:rPr>
+          <w:rFonts w:cs="Times New Roman"/>
+        </w:rPr>
+        <w:t>(Tunggal, 2024)</w:t>
+      </w:r>
+      <w:r>
+        <w:fldChar w:fldCharType="end"/>
+      </w:r>
+      <w:r>
+        <w:t>.</w:t>
+      </w:r>
+      <w:r>
+        <w:t xml:space="preserve"> </w:t>
+      </w:r>
+      <w:r>
+        <w:t xml:space="preserve">Having </w:t>
+      </w:r>
+      <w:r>
+        <w:t xml:space="preserve">a </w:t>
+      </w:r>
+      <w:r>
+        <w:t xml:space="preserve">port open is </w:t>
+      </w:r>
+      <w:proofErr w:type="gramStart"/>
+      <w:r>
+        <w:t>similar to</w:t>
+      </w:r>
+      <w:proofErr w:type="gramEnd"/>
+      <w:r>
+        <w:t xml:space="preserve"> </w:t>
+      </w:r>
+      <w:r>
+        <w:t xml:space="preserve">leaving an open door to enter </w:t>
+      </w:r>
+      <w:r>
+        <w:t>and</w:t>
+      </w:r>
+      <w:r>
+        <w:t xml:space="preserve"> exit a</w:t>
+      </w:r>
+      <w:r>
+        <w:t xml:space="preserve"> system that allows network communication flow to come in and out</w:t>
+      </w:r>
+      <w:r>
+        <w:t xml:space="preserve">.  This raises the possibility of </w:t>
+      </w:r>
+      <w:r>
+        <w:t xml:space="preserve">potential </w:t>
+      </w:r>
+      <w:r>
+        <w:lastRenderedPageBreak/>
+        <w:t xml:space="preserve">dangers </w:t>
+      </w:r>
+      <w:r>
+        <w:t xml:space="preserve">that comes with a port being open as it could be used as an entry point by an attacker </w:t>
+      </w:r>
+      <w:r>
+        <w:fldChar w:fldCharType="begin"/>
+      </w:r>
+      <w:r>
+        <w:instrText xml:space="preserve"> ADDIN ZOTERO_ITEM CSL_CITATION {"citationID":"CVhezkMl","properties":{"formattedCitation":"(Schrader, 2022)","plainCitation":"(Schrader, 2022)","noteIndex":0},"citationItems":[{"id":457,"uris":["http://zotero.org/users/12312019/items/TJXZHRK3"],"itemData":{"id":457,"type":"post-weblog","abstract":"In this blogpost, we detail the most vulnerable ports and provide tips on how to secure them.","container-title":"https://blog.netwrix.com/","language":"en_US","title":"Common Open Port Vulnerabilities List","URL":"https://blog.netwrix.com/2022/08/04/open-port-vulnerabilities-list/","author":[{"family":"Schrader","given":"Dirk"}],"accessed":{"date-parts":[["2024",5,1]]},"issued":{"date-parts":[["2022",8,4]]}}}],"schema":"https://github.com/citation-style-language/schema/raw/master/csl-citation.json"} </w:instrText>
+      </w:r>
+      <w:r>
+        <w:fldChar w:fldCharType="separate"/>
+      </w:r>
+      <w:r>
+        <w:rPr>
+          <w:rFonts w:cs="Times New Roman"/>
+        </w:rPr>
+        <w:t>(Schrader, 2022)</w:t>
+      </w:r>
+      <w:r>
+        <w:fldChar w:fldCharType="end"/>
+      </w:r>
+      <w:r>
+        <w:t>.</w:t>
+      </w:r>
+    </w:p>
+    <w:p>
+      <w:r>
+        <w:t xml:space="preserve">Some threats that can be caused by </w:t>
+      </w:r>
+      <w:r>
+        <w:t xml:space="preserve">having an open </w:t>
+      </w:r>
       <w:r>
         <w:rPr>
           <w:b/>
           <w:bCs/>
         </w:rPr>
-        <w:t xml:space="preserve"> </w:t>
+        <w:t>Port 22/tcp (SSH)</w:t>
       </w:r>
       <w:r>
         <w:rPr>
           <w:b/>
           <w:bCs/>
         </w:rPr>
-        <w:t>(</w:t>
+        <w:t xml:space="preserve"> </w:t>
+      </w:r>
+      <w:r>
+        <w:t>include gaining unauthorized access from weak credentials or attempts to steal SSH keys that may compromise the system and lose control</w:t>
+      </w:r>
+      <w:r>
+        <w:t xml:space="preserve"> </w:t>
+      </w:r>
+      <w:r>
+        <w:fldChar w:fldCharType="begin"/>
+      </w:r>
+      <w:r>
+        <w:instrText xml:space="preserve"> ADDIN ZOTERO_ITEM CSL_CITATION {"citationID":"t1mCFScE","properties":{"formattedCitation":"(Einoryt\\uc0\\u279{}, 2024)","plainCitation":"(Einorytė, 2024)","noteIndex":0},"citationItems":[{"id":459,"uris":["http://zotero.org/users/12312019/items/5Q5RTYF9"],"itemData":{"id":459,"type":"webpage","abstract":"Open ports are a part of network communication, allowing the exchange of data between devices. Find out more about open ports and the security risks they pose.","language":"en","title":"What are open ports? Risks and security | NordVPN","title-short":"What are open ports?","URL":"https://nordvpn.com/blog/what-are-open-ports/","author":[{"family":"Einorytė","given":"Aurelija"}],"accessed":{"date-parts":[["2024",5,1]]},"issued":{"date-parts":[["2024",1,7]]}}}],"schema":"https://github.com/citation-style-language/schema/raw/master/csl-citation.json"} </w:instrText>
+      </w:r>
+      <w:r>
+        <w:fldChar w:fldCharType="separate"/>
+      </w:r>
+      <w:r>
+        <w:rPr>
+          <w:rFonts w:cs="Times New Roman"/>
+          <w:kern w:val="0"/>
+        </w:rPr>
+        <w:t>(Einorytė, 2024)</w:t>
+      </w:r>
+      <w:r>
+        <w:fldChar w:fldCharType="end"/>
+      </w:r>
+      <w:r>
+        <w:t>.</w:t>
+      </w:r>
+    </w:p>
+    <w:p>
+      <w:r>
+        <w:t xml:space="preserve">Additionally, open </w:t>
       </w:r>
       <w:r>
         <w:rPr>
           <w:b/>
           <w:bCs/>
         </w:rPr>
-        <w:t>IMAP</w:t>
+        <w:t>HTTP ports such as 80/tcp</w:t>
       </w:r>
       <w:r>
         <w:rPr>
           <w:b/>
           <w:bCs/>
         </w:rPr>
-        <w:t>)</w:t>
-      </w:r>
-      <w:r>
-        <w:rPr>
-          <w:b/>
-          <w:bCs/>
-        </w:rPr>
-        <w:t xml:space="preserve"> – </w:t>
-      </w:r>
-      <w:r>
-        <w:t>An attacker may intercept emails and try to gain unauthorized access from weak authentication through open services on this port.</w:t>
-      </w:r>
-    </w:p>
-    <w:p>
-      <w:r>
-        <w:t>Some of the other open ports identified include 139/</w:t>
-      </w:r>
-      <w:proofErr w:type="spellStart"/>
-      <w:r>
-        <w:t>tcp</w:t>
-      </w:r>
-      <w:proofErr w:type="spellEnd"/>
-      <w:r>
-        <w:t xml:space="preserve"> (NetBIOS-SSN), 445/</w:t>
-      </w:r>
-      <w:proofErr w:type="spellStart"/>
-      <w:r>
-        <w:t>tcp</w:t>
-      </w:r>
-      <w:proofErr w:type="spellEnd"/>
-      <w:r>
-        <w:t xml:space="preserve"> (Microsoft-DS), 8080/</w:t>
-      </w:r>
-      <w:proofErr w:type="spellStart"/>
-      <w:r>
-        <w:t>tcp</w:t>
-      </w:r>
-      <w:proofErr w:type="spellEnd"/>
-      <w:r>
-        <w:t xml:space="preserve"> (HTTP-proxy), 443/</w:t>
-      </w:r>
-      <w:proofErr w:type="spellStart"/>
-      <w:r>
-        <w:t>tcp</w:t>
-      </w:r>
-      <w:proofErr w:type="spellEnd"/>
-      <w:r>
-        <w:t xml:space="preserve"> (HTTPS)</w:t>
-      </w:r>
-      <w:r>
-        <w:t xml:space="preserve">, 5001 and 8081 ports. So having such open ports </w:t>
-      </w:r>
-      <w:proofErr w:type="gramStart"/>
-      <w:r>
-        <w:t>increase</w:t>
-      </w:r>
-      <w:proofErr w:type="gramEnd"/>
-      <w:r>
-        <w:t xml:space="preserve"> risk of unauthorized access and its best practice for any business or company with an online presence to minimize their open port to reduce the risks associated with open ports.</w:t>
-      </w:r>
-    </w:p>
-    <w:p>
-      <w:pPr>
-        <w:pStyle w:val="Heading3"/>
-      </w:pPr>
-      <w:r>
-        <w:t>A</w:t>
-      </w:r>
-      <w:r>
-        <w:t>.3.2 Open Ports and Threats</w:t>
-      </w:r>
-    </w:p>
-    <w:p>
-      <w:proofErr w:type="gramStart"/>
-      <w:r>
-        <w:t>By definition, an</w:t>
-      </w:r>
-      <w:proofErr w:type="gramEnd"/>
-      <w:r>
-        <w:t xml:space="preserve"> open port refers to </w:t>
-      </w:r>
-      <w:r>
-        <w:t>TCP or UDP port number that is configured to accept packets.</w:t>
-      </w:r>
-      <w:r>
         <w:t xml:space="preserve"> </w:t>
       </w:r>
       <w:r>
-        <w:t>Meanwhile, a port that declines connections or processes all packets yet drops them is a closed one</w:t>
-      </w:r>
-      <w:r>
-        <w:t xml:space="preserve"> </w:t>
+        <w:t xml:space="preserve">could lead to brute force attacks and DDoS attacks by using the port as a launching point. This is where attackers can overwhelm the application listening on open ports with large amounts of traffic and disrupt the system </w:t>
       </w:r>
       <w:r>
         <w:fldChar w:fldCharType="begin"/>
       </w:r>
       <w:r>
-        <w:instrText xml:space="preserve"> ADDIN ZOTERO_ITEM CSL_CITATION {"citationID":"VmMk0zvB","properties":{"formattedCitation":"(Tunggal, 2024)","plainCitation":"(Tunggal, 2024)","noteIndex":0},"citationItems":[{"id":455,"uris":["http://zotero.org/users/12312019/items/47KIGRR7"],"itemData":{"id":455,"type":"webpage","abstract":"This is a complete overview of open ports. Learn why open ports can be dangerous and how to detect them in this in-depth post.","language":"en","title":"What is an Open Port? Definition &amp; Free Checking Tools | UpGuard","title-short":"What is an Open Port?","URL":"https://www.upguard.com/blog/open-port","author":[{"family":"Tunggal","given":"Abi"}],"accessed":{"date-parts":[["2024",5,1]]},"issued":{"date-parts":[["2024",1,22]]}}}],"schema":"https://github.com/citation-style-language/schema/raw/master/csl-citation.json"} </w:instrText>
+        <w:instrText xml:space="preserve"> ADDIN ZOTERO_ITEM CSL_CITATION {"citationID":"L7oOksVG","properties":{"formattedCitation":"(Chappell, 2022)","plainCitation":"(Chappell, 2022)","noteIndex":0},"citationItems":[{"id":461,"uris":["http://zotero.org/users/12312019/items/T9HDUGXM"],"itemData":{"id":461,"type":"webpage","abstract":"Learn an overview of ports, how they are used, and how to mitigate port-related cybersecurity vulnerabilities and risks across your environment.","container-title":"BeyondTrust","language":"en","title":"What is an Open Port &amp; What are the Security…","URL":"https://www.beyondtrust.com/blog/entry/what-is-an-open-port-what-are-the-security-implications","author":[{"family":"Chappell","given":"Brian"}],"accessed":{"date-parts":[["2024",5,1]]},"issued":{"date-parts":[["2022",5,19]]}}}],"schema":"https://github.com/citation-style-language/schema/raw/master/csl-citation.json"} </w:instrText>
       </w:r>
       <w:r>
         <w:fldChar w:fldCharType="separate"/>
@@ -3302,6 +3376,32 @@
         <w:rPr>
           <w:rFonts w:cs="Times New Roman"/>
         </w:rPr>
+        <w:t>(Chappell, 2022)</w:t>
+      </w:r>
+      <w:r>
+        <w:fldChar w:fldCharType="end"/>
+      </w:r>
+      <w:r>
+        <w:t>.</w:t>
+      </w:r>
+    </w:p>
+    <w:p>
+      <w:r>
+        <w:t xml:space="preserve">So, attackers scan for open ports to find potential vulnerabilities and exploits. By accessing the services and versions of a machine, attackers carry out mapping and find vulnerabilities in a system. So for that purpose, attackers rely on open ports which are publicly accessible to analyze the infrastructure of the services on a machine </w:t>
+      </w:r>
+      <w:r>
+        <w:fldChar w:fldCharType="begin"/>
+      </w:r>
+      <w:r>
+        <w:instrText xml:space="preserve"> ADDIN ZOTERO_ITEM CSL_CITATION {"citationID":"h5R27RWp","properties":{"formattedCitation":"(Tunggal, 2024)","plainCitation":"(Tunggal, 2024)","noteIndex":0},"citationItems":[{"id":455,"uris":["http://zotero.org/users/12312019/items/47KIGRR7"],"itemData":{"id":455,"type":"webpage","abstract":"This is a complete overview of open ports. Learn why open ports can be dangerous and how to detect them in this in-depth post.","language":"en","title":"What is an Open Port? Definition &amp; Free Checking Tools | UpGuard","title-short":"What is an Open Port?","URL":"https://www.upguard.com/blog/open-port","author":[{"family":"Tunggal","given":"Abi"}],"accessed":{"date-parts":[["2024",5,1]]},"issued":{"date-parts":[["2024",1,22]]}}}],"schema":"https://github.com/citation-style-language/schema/raw/master/csl-citation.json"} </w:instrText>
+      </w:r>
+      <w:r>
+        <w:fldChar w:fldCharType="separate"/>
+      </w:r>
+      <w:r>
+        <w:rPr>
+          <w:rFonts w:cs="Times New Roman"/>
+        </w:rPr>
         <w:t>(Tunggal, 2024)</w:t>
       </w:r>
       <w:r>
@@ -3310,233 +3410,17 @@
       <w:r>
         <w:t>.</w:t>
       </w:r>
-      <w:r>
-        <w:t xml:space="preserve"> </w:t>
-      </w:r>
-      <w:r>
-        <w:t xml:space="preserve">Having </w:t>
-      </w:r>
-      <w:r>
-        <w:t xml:space="preserve">a </w:t>
-      </w:r>
-      <w:r>
-        <w:t xml:space="preserve">port open is </w:t>
-      </w:r>
-      <w:proofErr w:type="gramStart"/>
-      <w:r>
-        <w:t>similar to</w:t>
-      </w:r>
-      <w:proofErr w:type="gramEnd"/>
-      <w:r>
-        <w:t xml:space="preserve"> </w:t>
-      </w:r>
-      <w:r>
-        <w:t xml:space="preserve">leaving an open door to enter </w:t>
-      </w:r>
-      <w:r>
-        <w:t>and</w:t>
-      </w:r>
-      <w:r>
-        <w:t xml:space="preserve"> exit a</w:t>
-      </w:r>
-      <w:r>
-        <w:t xml:space="preserve"> system that allows network communication flow to come in and out</w:t>
-      </w:r>
-      <w:r>
-        <w:t xml:space="preserve">.  This raises the possibility of </w:t>
-      </w:r>
-      <w:r>
-        <w:t xml:space="preserve">potential </w:t>
-      </w:r>
-      <w:r>
-        <w:lastRenderedPageBreak/>
-        <w:t xml:space="preserve">dangers </w:t>
-      </w:r>
-      <w:r>
-        <w:t xml:space="preserve">that comes with a port being open as it could be used as an entry point by an attacker </w:t>
-      </w:r>
-      <w:r>
-        <w:fldChar w:fldCharType="begin"/>
-      </w:r>
-      <w:r>
-        <w:instrText xml:space="preserve"> ADDIN ZOTERO_ITEM CSL_CITATION {"citationID":"CVhezkMl","properties":{"formattedCitation":"(Schrader, 2022)","plainCitation":"(Schrader, 2022)","noteIndex":0},"citationItems":[{"id":457,"uris":["http://zotero.org/users/12312019/items/TJXZHRK3"],"itemData":{"id":457,"type":"post-weblog","abstract":"In this blogpost, we detail the most vulnerable ports and provide tips on how to secure them.","container-title":"https://blog.netwrix.com/","language":"en_US","title":"Common Open Port Vulnerabilities List","URL":"https://blog.netwrix.com/2022/08/04/open-port-vulnerabilities-list/","author":[{"family":"Schrader","given":"Dirk"}],"accessed":{"date-parts":[["2024",5,1]]},"issued":{"date-parts":[["2022",8,4]]}}}],"schema":"https://github.com/citation-style-language/schema/raw/master/csl-citation.json"} </w:instrText>
-      </w:r>
-      <w:r>
-        <w:fldChar w:fldCharType="separate"/>
-      </w:r>
-      <w:r>
-        <w:rPr>
-          <w:rFonts w:cs="Times New Roman"/>
-        </w:rPr>
-        <w:t>(Schrader, 2022)</w:t>
-      </w:r>
-      <w:r>
-        <w:fldChar w:fldCharType="end"/>
-      </w:r>
-      <w:r>
-        <w:t>.</w:t>
-      </w:r>
-    </w:p>
-    <w:p>
-      <w:r>
-        <w:t xml:space="preserve">Some threats that can be caused by </w:t>
-      </w:r>
-      <w:r>
-        <w:t xml:space="preserve">having an open </w:t>
-      </w:r>
-      <w:r>
-        <w:rPr>
-          <w:b/>
-          <w:bCs/>
-        </w:rPr>
-        <w:t>Port 22/</w:t>
-      </w:r>
-      <w:proofErr w:type="spellStart"/>
-      <w:r>
-        <w:rPr>
-          <w:b/>
-          <w:bCs/>
-        </w:rPr>
-        <w:t>tcp</w:t>
-      </w:r>
-      <w:proofErr w:type="spellEnd"/>
-      <w:r>
-        <w:rPr>
-          <w:b/>
-          <w:bCs/>
-        </w:rPr>
-        <w:t xml:space="preserve"> (SSH)</w:t>
-      </w:r>
-      <w:r>
-        <w:rPr>
-          <w:b/>
-          <w:bCs/>
-        </w:rPr>
-        <w:t xml:space="preserve"> </w:t>
-      </w:r>
-      <w:r>
-        <w:t>include gaining unauthorized access from weak credentials or attempts to steal SSH keys that may compromise the system and lose control</w:t>
-      </w:r>
-      <w:r>
-        <w:t xml:space="preserve"> </w:t>
-      </w:r>
-      <w:r>
-        <w:fldChar w:fldCharType="begin"/>
-      </w:r>
-      <w:r>
-        <w:instrText xml:space="preserve"> ADDIN ZOTERO_ITEM CSL_CITATION {"citationID":"t1mCFScE","properties":{"formattedCitation":"(Einoryt\\uc0\\u279{}, 2024)","plainCitation":"(Einorytė, 2024)","noteIndex":0},"citationItems":[{"id":459,"uris":["http://zotero.org/users/12312019/items/5Q5RTYF9"],"itemData":{"id":459,"type":"webpage","abstract":"Open ports are a part of network communication, allowing the exchange of data between devices. Find out more about open ports and the security risks they pose.","language":"en","title":"What are open ports? Risks and security | NordVPN","title-short":"What are open ports?","URL":"https://nordvpn.com/blog/what-are-open-ports/","author":[{"family":"Einorytė","given":"Aurelija"}],"accessed":{"date-parts":[["2024",5,1]]},"issued":{"date-parts":[["2024",1,7]]}}}],"schema":"https://github.com/citation-style-language/schema/raw/master/csl-citation.json"} </w:instrText>
-      </w:r>
-      <w:r>
-        <w:fldChar w:fldCharType="separate"/>
-      </w:r>
-      <w:r>
-        <w:rPr>
-          <w:rFonts w:cs="Times New Roman"/>
-          <w:kern w:val="0"/>
-        </w:rPr>
-        <w:t>(</w:t>
-      </w:r>
-      <w:proofErr w:type="spellStart"/>
-      <w:r>
-        <w:rPr>
-          <w:rFonts w:cs="Times New Roman"/>
-          <w:kern w:val="0"/>
-        </w:rPr>
-        <w:t>Einorytė</w:t>
-      </w:r>
-      <w:proofErr w:type="spellEnd"/>
-      <w:r>
-        <w:rPr>
-          <w:rFonts w:cs="Times New Roman"/>
-          <w:kern w:val="0"/>
-        </w:rPr>
-        <w:t>, 2024)</w:t>
-      </w:r>
-      <w:r>
-        <w:fldChar w:fldCharType="end"/>
-      </w:r>
-      <w:r>
-        <w:t>.</w:t>
-      </w:r>
-    </w:p>
-    <w:p>
-      <w:r>
-        <w:t xml:space="preserve">Additionally, open </w:t>
-      </w:r>
-      <w:r>
-        <w:rPr>
-          <w:b/>
-          <w:bCs/>
-        </w:rPr>
-        <w:t>HTTP ports such as 80/</w:t>
-      </w:r>
-      <w:proofErr w:type="spellStart"/>
-      <w:r>
-        <w:rPr>
-          <w:b/>
-          <w:bCs/>
-        </w:rPr>
-        <w:t>tcp</w:t>
-      </w:r>
-      <w:proofErr w:type="spellEnd"/>
-      <w:r>
-        <w:rPr>
-          <w:b/>
-          <w:bCs/>
-        </w:rPr>
-        <w:t xml:space="preserve"> </w:t>
-      </w:r>
-      <w:r>
-        <w:t xml:space="preserve">could lead to brute force attacks and DDoS attacks by using the port as a launching point. This is where attackers can overwhelm the application listening on open ports with large amounts of traffic and disrupt the system </w:t>
-      </w:r>
-      <w:r>
-        <w:fldChar w:fldCharType="begin"/>
-      </w:r>
-      <w:r>
-        <w:instrText xml:space="preserve"> ADDIN ZOTERO_ITEM CSL_CITATION {"citationID":"L7oOksVG","properties":{"formattedCitation":"(Chappell, 2022)","plainCitation":"(Chappell, 2022)","noteIndex":0},"citationItems":[{"id":461,"uris":["http://zotero.org/users/12312019/items/T9HDUGXM"],"itemData":{"id":461,"type":"webpage","abstract":"Learn an overview of ports, how they are used, and how to mitigate port-related cybersecurity vulnerabilities and risks across your environment.","container-title":"BeyondTrust","language":"en","title":"What is an Open Port &amp; What are the Security…","URL":"https://www.beyondtrust.com/blog/entry/what-is-an-open-port-what-are-the-security-implications","author":[{"family":"Chappell","given":"Brian"}],"accessed":{"date-parts":[["2024",5,1]]},"issued":{"date-parts":[["2022",5,19]]}}}],"schema":"https://github.com/citation-style-language/schema/raw/master/csl-citation.json"} </w:instrText>
-      </w:r>
-      <w:r>
-        <w:fldChar w:fldCharType="separate"/>
-      </w:r>
-      <w:r>
-        <w:rPr>
-          <w:rFonts w:cs="Times New Roman"/>
-        </w:rPr>
-        <w:t>(Chappell, 2022)</w:t>
-      </w:r>
-      <w:r>
-        <w:fldChar w:fldCharType="end"/>
-      </w:r>
-      <w:r>
-        <w:t>.</w:t>
-      </w:r>
-    </w:p>
-    <w:p>
-      <w:r>
-        <w:t xml:space="preserve">So, attackers scan for open ports to find potential vulnerabilities and exploits. By accessing the services and versions of a machine, attackers carry out mapping and find vulnerabilities in a system. So for that purpose, attackers rely on open ports which are publicly accessible to analyze the infrastructure of the services on a machine </w:t>
-      </w:r>
-      <w:r>
-        <w:fldChar w:fldCharType="begin"/>
-      </w:r>
-      <w:r>
-        <w:instrText xml:space="preserve"> ADDIN ZOTERO_ITEM CSL_CITATION {"citationID":"h5R27RWp","properties":{"formattedCitation":"(Tunggal, 2024)","plainCitation":"(Tunggal, 2024)","noteIndex":0},"citationItems":[{"id":455,"uris":["http://zotero.org/users/12312019/items/47KIGRR7"],"itemData":{"id":455,"type":"webpage","abstract":"This is a complete overview of open ports. Learn why open ports can be dangerous and how to detect them in this in-depth post.","language":"en","title":"What is an Open Port? Definition &amp; Free Checking Tools | UpGuard","title-short":"What is an Open Port?","URL":"https://www.upguard.com/blog/open-port","author":[{"family":"Tunggal","given":"Abi"}],"accessed":{"date-parts":[["2024",5,1]]},"issued":{"date-parts":[["2024",1,22]]}}}],"schema":"https://github.com/citation-style-language/schema/raw/master/csl-citation.json"} </w:instrText>
-      </w:r>
-      <w:r>
-        <w:fldChar w:fldCharType="separate"/>
-      </w:r>
-      <w:r>
-        <w:rPr>
-          <w:rFonts w:cs="Times New Roman"/>
-        </w:rPr>
-        <w:t>(Tunggal, 2024)</w:t>
-      </w:r>
-      <w:r>
-        <w:fldChar w:fldCharType="end"/>
-      </w:r>
-      <w:r>
-        <w:t>.</w:t>
-      </w:r>
-    </w:p>
+    </w:p>
+    <w:p>
+      <w:pPr>
+        <w:spacing w:line="259" w:lineRule="auto"/>
+        <w:jc w:val="left"/>
+      </w:pPr>
+      <w:r>
+        <w:br w:type="page"/>
+      </w:r>
+    </w:p>
+    <w:p/>
     <w:p>
       <w:pPr>
         <w:pStyle w:val="Heading3"/>
@@ -3614,16 +3498,9 @@
             <w:tcW w:w="3235" w:type="dxa"/>
           </w:tcPr>
           <w:p>
+            <w:bookmarkStart w:id="1" w:name="_Hlk165538017"/>
             <w:r>
-              <w:t>Port 22/</w:t>
-            </w:r>
-            <w:proofErr w:type="spellStart"/>
-            <w:r>
-              <w:t>tcp</w:t>
-            </w:r>
-            <w:proofErr w:type="spellEnd"/>
-            <w:r>
-              <w:t xml:space="preserve"> (SSH)</w:t>
+              <w:t>Port 22/tcp (SSH)</w:t>
             </w:r>
           </w:p>
         </w:tc>
@@ -3670,15 +3547,7 @@
           </w:tcPr>
           <w:p>
             <w:r>
-              <w:t>Port 143/</w:t>
-            </w:r>
-            <w:proofErr w:type="spellStart"/>
-            <w:r>
-              <w:t>tcp</w:t>
-            </w:r>
-            <w:proofErr w:type="spellEnd"/>
-            <w:r>
-              <w:t xml:space="preserve"> (IMAP)</w:t>
+              <w:t>Port 143/tcp (IMAP)</w:t>
             </w:r>
           </w:p>
         </w:tc>
@@ -3687,25 +3556,52 @@
             <w:tcW w:w="6115" w:type="dxa"/>
           </w:tcPr>
           <w:p>
+            <w:pPr>
+              <w:keepNext/>
+            </w:pPr>
             <w:r>
-              <w:t xml:space="preserve">An attacker may intercept emails sent to the medical clinic via this port. This would compromise sensitive information shared between the clinic and its patients. It could also disrupt </w:t>
-            </w:r>
-            <w:r>
-              <w:lastRenderedPageBreak/>
-              <w:t>the communication service if exploited through weak authentication and credentials.</w:t>
+              <w:t>An attacker may intercept emails sent to the medical clinic via this port. This would compromise sensitive information shared between the clinic and its patients. It could also disrupt the communication service if exploited through weak authentication and credentials.</w:t>
             </w:r>
           </w:p>
         </w:tc>
       </w:tr>
     </w:tbl>
-    <w:p/>
+    <w:bookmarkEnd w:id="1"/>
+    <w:p>
+      <w:pPr>
+        <w:pStyle w:val="Caption"/>
+        <w:jc w:val="center"/>
+      </w:pPr>
+      <w:r>
+        <w:t xml:space="preserve">Table </w:t>
+      </w:r>
+      <w:r>
+        <w:fldChar w:fldCharType="begin"/>
+      </w:r>
+      <w:r>
+        <w:instrText xml:space="preserve"> SEQ Table \* ARABIC </w:instrText>
+      </w:r>
+      <w:r>
+        <w:fldChar w:fldCharType="separate"/>
+      </w:r>
+      <w:r>
+        <w:rPr>
+          <w:noProof/>
+        </w:rPr>
+        <w:t>2</w:t>
+      </w:r>
+      <w:r>
+        <w:fldChar w:fldCharType="end"/>
+      </w:r>
+      <w:r>
+        <w:t>: Ports applicability to scenario</w:t>
+      </w:r>
+    </w:p>
     <w:p>
       <w:r>
         <w:t>Overall, it is crucial for medical clinics to minimize the number of open ports it has in their web application and integrate strong security measures in place. Also constantly, updating the software and web application with patches and recent security updates would help mitigate risks associated with compromising patient data and operations within a clinic.</w:t>
       </w:r>
     </w:p>
-    <w:p/>
-    <w:p/>
     <w:p/>
     <w:p>
       <w:pPr>
@@ -3744,6 +3640,16 @@
     <w:p>
       <w:r>
         <w:t>B.3 XSS Scripting</w:t>
+      </w:r>
+    </w:p>
+    <w:p>
+      <w:r>
+        <w:t>B.4 Other Vulnerabilities</w:t>
+      </w:r>
+    </w:p>
+    <w:p>
+      <w:r>
+        <w:t>B.5 Cryptanalysis Attack</w:t>
       </w:r>
     </w:p>
     <w:p/>
@@ -5207,7 +5113,7 @@
   <w:style w:type="paragraph" w:default="1" w:styleId="Normal">
     <w:name w:val="Normal"/>
     <w:qFormat/>
-    <w:rsid w:val="00AF0190"/>
+    <w:rsid w:val="00834E5F"/>
     <w:pPr>
       <w:spacing w:line="360" w:lineRule="auto"/>
       <w:jc w:val="both"/>
@@ -5416,6 +5322,7 @@
   <w:style w:type="character" w:default="1" w:styleId="DefaultParagraphFont">
     <w:name w:val="Default Paragraph Font"/>
     <w:uiPriority w:val="1"/>
+    <w:semiHidden/>
     <w:unhideWhenUsed/>
   </w:style>
   <w:style w:type="table" w:default="1" w:styleId="TableNormal">

</xml_diff>

<commit_message>
Add week 4 and 5
</commit_message>
<xml_diff>
--- a/Cyber Security/CW/w1809939_6COSC019C_Areeb_20200129.docx
+++ b/Cyber Security/CW/w1809939_6COSC019C_Areeb_20200129.docx
@@ -236,12 +236,22 @@
         <w:jc w:val="center"/>
       </w:pPr>
       <w:r>
-        <w:t xml:space="preserve">Command Used – whois </w:t>
-      </w:r>
+        <w:t xml:space="preserve">Command Used – </w:t>
+      </w:r>
+      <w:proofErr w:type="spellStart"/>
+      <w:r>
+        <w:t>whois</w:t>
+      </w:r>
+      <w:proofErr w:type="spellEnd"/>
+      <w:r>
+        <w:t xml:space="preserve"> </w:t>
+      </w:r>
+      <w:proofErr w:type="spellStart"/>
       <w:proofErr w:type="gramStart"/>
       <w:r>
         <w:t>cwscenario.site</w:t>
       </w:r>
+      <w:proofErr w:type="spellEnd"/>
       <w:proofErr w:type="gramEnd"/>
     </w:p>
     <w:p>
@@ -328,10 +338,12 @@
       <w:r>
         <w:t xml:space="preserve">The results obtained from WHOIS for the </w:t>
       </w:r>
+      <w:proofErr w:type="spellStart"/>
       <w:proofErr w:type="gramStart"/>
       <w:r>
         <w:t>cwscenario.site</w:t>
       </w:r>
+      <w:proofErr w:type="spellEnd"/>
       <w:proofErr w:type="gramEnd"/>
       <w:r>
         <w:t xml:space="preserve"> </w:t>
@@ -430,8 +442,13 @@
         <w:jc w:val="left"/>
       </w:pPr>
       <w:r>
-        <w:t>Name servers</w:t>
-      </w:r>
+        <w:t xml:space="preserve">Name </w:t>
+      </w:r>
+      <w:proofErr w:type="gramStart"/>
+      <w:r>
+        <w:t>servers</w:t>
+      </w:r>
+      <w:proofErr w:type="gramEnd"/>
     </w:p>
     <w:p>
       <w:pPr>
@@ -1777,8 +1794,13 @@
         <w:t>2.1 Reconnaissance Activity 1</w:t>
       </w:r>
       <w:r>
-        <w:t xml:space="preserve"> - DirBuster</w:t>
-      </w:r>
+        <w:t xml:space="preserve"> - </w:t>
+      </w:r>
+      <w:proofErr w:type="spellStart"/>
+      <w:r>
+        <w:t>DirBuster</w:t>
+      </w:r>
+      <w:proofErr w:type="spellEnd"/>
     </w:p>
     <w:p>
       <w:pPr>
@@ -1789,9 +1811,11 @@
       <w:r>
         <w:t xml:space="preserve">The author utilized </w:t>
       </w:r>
+      <w:proofErr w:type="spellStart"/>
       <w:r>
         <w:t>DirBuster</w:t>
       </w:r>
+      <w:proofErr w:type="spellEnd"/>
       <w:r>
         <w:t xml:space="preserve"> </w:t>
       </w:r>
@@ -1933,7 +1957,15 @@
         <w:fldChar w:fldCharType="end"/>
       </w:r>
       <w:r>
-        <w:t>: DirBuster setup (1/2)</w:t>
+        <w:t xml:space="preserve">: </w:t>
+      </w:r>
+      <w:proofErr w:type="spellStart"/>
+      <w:r>
+        <w:t>DirBuster</w:t>
+      </w:r>
+      <w:proofErr w:type="spellEnd"/>
+      <w:r>
+        <w:t xml:space="preserve"> setup (1/2)</w:t>
       </w:r>
     </w:p>
     <w:p>
@@ -2008,7 +2040,15 @@
         <w:fldChar w:fldCharType="end"/>
       </w:r>
       <w:r>
-        <w:t>: DirBuster setup (2/2)</w:t>
+        <w:t xml:space="preserve">: </w:t>
+      </w:r>
+      <w:proofErr w:type="spellStart"/>
+      <w:r>
+        <w:t>DirBuster</w:t>
+      </w:r>
+      <w:proofErr w:type="spellEnd"/>
+      <w:r>
+        <w:t xml:space="preserve"> setup (2/2)</w:t>
       </w:r>
     </w:p>
     <w:p>
@@ -2084,7 +2124,15 @@
         <w:fldChar w:fldCharType="end"/>
       </w:r>
       <w:r>
-        <w:t xml:space="preserve">: DirBuster </w:t>
+        <w:t xml:space="preserve">: </w:t>
+      </w:r>
+      <w:proofErr w:type="spellStart"/>
+      <w:r>
+        <w:t>DirBuster</w:t>
+      </w:r>
+      <w:proofErr w:type="spellEnd"/>
+      <w:r>
+        <w:t xml:space="preserve"> </w:t>
       </w:r>
       <w:proofErr w:type="gramStart"/>
       <w:r>
@@ -2272,7 +2320,39 @@
           <w:kern w:val="0"/>
           <w14:ligatures w14:val="none"/>
         </w:rPr>
-        <w:t>The author utilized vicnum which contains web apps based on games. The author utilized this method by trying to access to robots.txt file of this site to find files and directory that may not be directly linked to the main application.</w:t>
+        <w:t xml:space="preserve">The author utilized </w:t>
+      </w:r>
+      <w:proofErr w:type="spellStart"/>
+      <w:r>
+        <w:rPr>
+          <w:kern w:val="0"/>
+          <w14:ligatures w14:val="none"/>
+        </w:rPr>
+        <w:t>vicnum</w:t>
+      </w:r>
+      <w:proofErr w:type="spellEnd"/>
+      <w:r>
+        <w:rPr>
+          <w:kern w:val="0"/>
+          <w14:ligatures w14:val="none"/>
+        </w:rPr>
+        <w:t xml:space="preserve"> which contains web apps based on games. The author utilized this method by trying to </w:t>
+      </w:r>
+      <w:proofErr w:type="gramStart"/>
+      <w:r>
+        <w:rPr>
+          <w:kern w:val="0"/>
+          <w14:ligatures w14:val="none"/>
+        </w:rPr>
+        <w:t>access to</w:t>
+      </w:r>
+      <w:proofErr w:type="gramEnd"/>
+      <w:r>
+        <w:rPr>
+          <w:kern w:val="0"/>
+          <w14:ligatures w14:val="none"/>
+        </w:rPr>
+        <w:t xml:space="preserve"> robots.txt file of this site to find files and directory that may not be directly linked to the main application.</w:t>
       </w:r>
     </w:p>
     <w:p>
@@ -2346,8 +2426,13 @@
         <w:fldChar w:fldCharType="end"/>
       </w:r>
       <w:r>
-        <w:t>: Access robots.txt</w:t>
-      </w:r>
+        <w:t xml:space="preserve">: Access </w:t>
+      </w:r>
+      <w:proofErr w:type="gramStart"/>
+      <w:r>
+        <w:t>robots.txt</w:t>
+      </w:r>
+      <w:proofErr w:type="gramEnd"/>
     </w:p>
     <w:p>
       <w:r>
@@ -2367,7 +2452,15 @@
       </w:r>
       <w:proofErr w:type="spellEnd"/>
       <w:r>
-        <w:t xml:space="preserve">-bin/ is disallowed for all user agents. However, </w:t>
+        <w:t xml:space="preserve">-bin/ </w:t>
+      </w:r>
+      <w:proofErr w:type="gramStart"/>
+      <w:r>
+        <w:t>is</w:t>
+      </w:r>
+      <w:proofErr w:type="gramEnd"/>
+      <w:r>
+        <w:t xml:space="preserve"> disallowed for all user agents. However, </w:t>
       </w:r>
       <w:r>
         <w:t>may be vulnerable to exploitation and can be checked by trying to access that directory.</w:t>
@@ -2634,7 +2727,15 @@
     </w:p>
     <w:p>
       <w:r>
-        <w:t xml:space="preserve">By seeing the robots.txt we can see the important files for the web application. By indexing and accessing </w:t>
+        <w:t xml:space="preserve">By seeing </w:t>
+      </w:r>
+      <w:proofErr w:type="gramStart"/>
+      <w:r>
+        <w:t>the robots.txt</w:t>
+      </w:r>
+      <w:proofErr w:type="gramEnd"/>
+      <w:r>
+        <w:t xml:space="preserve"> we can see the important files for the web application. By indexing and accessing </w:t>
       </w:r>
       <w:proofErr w:type="spellStart"/>
       <w:r>
@@ -2676,9 +2777,11 @@
       <w:r>
         <w:t xml:space="preserve">The </w:t>
       </w:r>
+      <w:proofErr w:type="spellStart"/>
       <w:r>
         <w:t>DirBuster</w:t>
       </w:r>
+      <w:proofErr w:type="spellEnd"/>
       <w:r>
         <w:t xml:space="preserve"> revealed information such as OWASP bricks, image directories, multiple </w:t>
       </w:r>
@@ -2763,7 +2866,13 @@
         <w:t>So,</w:t>
       </w:r>
       <w:r>
-        <w:t xml:space="preserve"> if the medical clinic has an exposed or unprotected robots.txt file t could be used by attackers to exploit the web services of the clinic in several ways such as: directory enumeration and access, discovering vulnerabilities, gathering </w:t>
+        <w:t xml:space="preserve"> if the medical clinic has an exposed or unprotected robots.txt file </w:t>
+      </w:r>
+      <w:r>
+        <w:t>i</w:t>
+      </w:r>
+      <w:r>
+        <w:t xml:space="preserve">t could be used by attackers to exploit the web services of the clinic in several ways such as: directory enumeration and access, discovering vulnerabilities, gathering </w:t>
       </w:r>
       <w:proofErr w:type="gramStart"/>
       <w:r>
@@ -3093,7 +3202,23 @@
           <w:b/>
           <w:bCs/>
         </w:rPr>
-        <w:t>Port 22/tcp (SSH)</w:t>
+        <w:t>Port 22/</w:t>
+      </w:r>
+      <w:proofErr w:type="spellStart"/>
+      <w:r>
+        <w:rPr>
+          <w:b/>
+          <w:bCs/>
+        </w:rPr>
+        <w:t>tcp</w:t>
+      </w:r>
+      <w:proofErr w:type="spellEnd"/>
+      <w:r>
+        <w:rPr>
+          <w:b/>
+          <w:bCs/>
+        </w:rPr>
+        <w:t xml:space="preserve"> (SSH)</w:t>
       </w:r>
       <w:r>
         <w:t xml:space="preserve"> – If an attacker finds this port to be open, they will try to gain unauthorized access through weak credentials and steal SSH keys and try to breach the vulnerability.</w:t>
@@ -3112,7 +3237,23 @@
           <w:b/>
           <w:bCs/>
         </w:rPr>
-        <w:t>Port 80/tcp (HTTP)</w:t>
+        <w:t>Port 80/</w:t>
+      </w:r>
+      <w:proofErr w:type="spellStart"/>
+      <w:r>
+        <w:rPr>
+          <w:b/>
+          <w:bCs/>
+        </w:rPr>
+        <w:t>tcp</w:t>
+      </w:r>
+      <w:proofErr w:type="spellEnd"/>
+      <w:r>
+        <w:rPr>
+          <w:b/>
+          <w:bCs/>
+        </w:rPr>
+        <w:t xml:space="preserve"> (HTTP)</w:t>
       </w:r>
       <w:r>
         <w:t xml:space="preserve"> – </w:t>
@@ -3143,13 +3284,29 @@
           <w:b/>
           <w:bCs/>
         </w:rPr>
-        <w:t xml:space="preserve">143/tcp </w:t>
-      </w:r>
+        <w:t>143/</w:t>
+      </w:r>
+      <w:proofErr w:type="spellStart"/>
       <w:r>
         <w:rPr>
           <w:b/>
           <w:bCs/>
         </w:rPr>
+        <w:t>tcp</w:t>
+      </w:r>
+      <w:proofErr w:type="spellEnd"/>
+      <w:r>
+        <w:rPr>
+          <w:b/>
+          <w:bCs/>
+        </w:rPr>
+        <w:t xml:space="preserve"> </w:t>
+      </w:r>
+      <w:r>
+        <w:rPr>
+          <w:b/>
+          <w:bCs/>
+        </w:rPr>
         <w:t xml:space="preserve">(IMAP) – </w:t>
       </w:r>
       <w:r>
@@ -3158,7 +3315,39 @@
     </w:p>
     <w:p>
       <w:r>
-        <w:t>Some of the other open ports identified include 139/tcp (NetBIOS-SSN), 445/tcp (Microsoft-DS), 8080/tcp (HTTP-proxy), 443/tcp (HTTPS)</w:t>
+        <w:t>Some of the other open ports identified include 139/</w:t>
+      </w:r>
+      <w:proofErr w:type="spellStart"/>
+      <w:r>
+        <w:t>tcp</w:t>
+      </w:r>
+      <w:proofErr w:type="spellEnd"/>
+      <w:r>
+        <w:t xml:space="preserve"> (NetBIOS-SSN), 445/</w:t>
+      </w:r>
+      <w:proofErr w:type="spellStart"/>
+      <w:r>
+        <w:t>tcp</w:t>
+      </w:r>
+      <w:proofErr w:type="spellEnd"/>
+      <w:r>
+        <w:t xml:space="preserve"> (Microsoft-DS), 8080/</w:t>
+      </w:r>
+      <w:proofErr w:type="spellStart"/>
+      <w:r>
+        <w:t>tcp</w:t>
+      </w:r>
+      <w:proofErr w:type="spellEnd"/>
+      <w:r>
+        <w:t xml:space="preserve"> (HTTP-proxy), 443/</w:t>
+      </w:r>
+      <w:proofErr w:type="spellStart"/>
+      <w:r>
+        <w:t>tcp</w:t>
+      </w:r>
+      <w:proofErr w:type="spellEnd"/>
+      <w:r>
+        <w:t xml:space="preserve"> (HTTPS)</w:t>
       </w:r>
       <w:r>
         <w:t xml:space="preserve">, 5001 and 8081 ports. So having such open ports </w:t>
@@ -3304,13 +3493,29 @@
           <w:b/>
           <w:bCs/>
         </w:rPr>
-        <w:t>Port 22/tcp (SSH)</w:t>
-      </w:r>
+        <w:t>Port 22/</w:t>
+      </w:r>
+      <w:proofErr w:type="spellStart"/>
       <w:r>
         <w:rPr>
           <w:b/>
           <w:bCs/>
         </w:rPr>
+        <w:t>tcp</w:t>
+      </w:r>
+      <w:proofErr w:type="spellEnd"/>
+      <w:r>
+        <w:rPr>
+          <w:b/>
+          <w:bCs/>
+        </w:rPr>
+        <w:t xml:space="preserve"> (SSH)</w:t>
+      </w:r>
+      <w:r>
+        <w:rPr>
+          <w:b/>
+          <w:bCs/>
+        </w:rPr>
         <w:t xml:space="preserve"> </w:t>
       </w:r>
       <w:r>
@@ -3351,8 +3556,17 @@
           <w:b/>
           <w:bCs/>
         </w:rPr>
-        <w:t>HTTP ports such as 80/tcp</w:t>
-      </w:r>
+        <w:t>HTTP ports such as 80/</w:t>
+      </w:r>
+      <w:proofErr w:type="spellStart"/>
+      <w:r>
+        <w:rPr>
+          <w:b/>
+          <w:bCs/>
+        </w:rPr>
+        <w:t>tcp</w:t>
+      </w:r>
+      <w:proofErr w:type="spellEnd"/>
       <w:r>
         <w:rPr>
           <w:b/>
@@ -3500,7 +3714,15 @@
           <w:p>
             <w:bookmarkStart w:id="1" w:name="_Hlk165538017"/>
             <w:r>
-              <w:t>Port 22/tcp (SSH)</w:t>
+              <w:t>Port 22/</w:t>
+            </w:r>
+            <w:proofErr w:type="spellStart"/>
+            <w:r>
+              <w:t>tcp</w:t>
+            </w:r>
+            <w:proofErr w:type="spellEnd"/>
+            <w:r>
+              <w:t xml:space="preserve"> (SSH)</w:t>
             </w:r>
           </w:p>
         </w:tc>
@@ -3525,7 +3747,15 @@
           </w:tcPr>
           <w:p>
             <w:r>
-              <w:t>Port 80/tcp (HTTP)</w:t>
+              <w:t>Port 80/</w:t>
+            </w:r>
+            <w:proofErr w:type="spellStart"/>
+            <w:r>
+              <w:t>tcp</w:t>
+            </w:r>
+            <w:proofErr w:type="spellEnd"/>
+            <w:r>
+              <w:t xml:space="preserve"> (HTTP)</w:t>
             </w:r>
           </w:p>
         </w:tc>
@@ -3547,7 +3777,15 @@
           </w:tcPr>
           <w:p>
             <w:r>
-              <w:t>Port 143/tcp (IMAP)</w:t>
+              <w:t>Port 143/</w:t>
+            </w:r>
+            <w:proofErr w:type="spellStart"/>
+            <w:r>
+              <w:t>tcp</w:t>
+            </w:r>
+            <w:proofErr w:type="spellEnd"/>
+            <w:r>
+              <w:t xml:space="preserve"> (IMAP)</w:t>
             </w:r>
           </w:p>
         </w:tc>
@@ -3633,17 +3871,934 @@
       </w:r>
     </w:p>
     <w:p>
+      <w:pPr>
+        <w:keepNext/>
+        <w:jc w:val="center"/>
+      </w:pPr>
+      <w:r>
+        <w:rPr>
+          <w:noProof/>
+        </w:rPr>
+        <w:drawing>
+          <wp:inline distT="0" distB="0" distL="0" distR="0" wp14:anchorId="391584B7" wp14:editId="512DDF7A">
+            <wp:extent cx="4815840" cy="3312434"/>
+            <wp:effectExtent l="0" t="0" r="3810" b="2540"/>
+            <wp:docPr id="83160007" name="Picture 1" descr="A screenshot of a computer&#10;&#10;Description automatically generated"/>
+            <wp:cNvGraphicFramePr>
+              <a:graphicFrameLocks xmlns:a="http://schemas.openxmlformats.org/drawingml/2006/main" noChangeAspect="1"/>
+            </wp:cNvGraphicFramePr>
+            <a:graphic xmlns:a="http://schemas.openxmlformats.org/drawingml/2006/main">
+              <a:graphicData uri="http://schemas.openxmlformats.org/drawingml/2006/picture">
+                <pic:pic xmlns:pic="http://schemas.openxmlformats.org/drawingml/2006/picture">
+                  <pic:nvPicPr>
+                    <pic:cNvPr id="83160007" name="Picture 1" descr="A screenshot of a computer&#10;&#10;Description automatically generated"/>
+                    <pic:cNvPicPr/>
+                  </pic:nvPicPr>
+                  <pic:blipFill>
+                    <a:blip r:embed="rId23"/>
+                    <a:stretch>
+                      <a:fillRect/>
+                    </a:stretch>
+                  </pic:blipFill>
+                  <pic:spPr>
+                    <a:xfrm>
+                      <a:off x="0" y="0"/>
+                      <a:ext cx="4823782" cy="3317896"/>
+                    </a:xfrm>
+                    <a:prstGeom prst="rect">
+                      <a:avLst/>
+                    </a:prstGeom>
+                  </pic:spPr>
+                </pic:pic>
+              </a:graphicData>
+            </a:graphic>
+          </wp:inline>
+        </w:drawing>
+      </w:r>
+    </w:p>
+    <w:p>
+      <w:pPr>
+        <w:pStyle w:val="Caption"/>
+        <w:jc w:val="center"/>
+      </w:pPr>
+      <w:r>
+        <w:t xml:space="preserve">Figure </w:t>
+      </w:r>
+      <w:r>
+        <w:fldChar w:fldCharType="begin"/>
+      </w:r>
+      <w:r>
+        <w:instrText xml:space="preserve"> SEQ Figure \* ARABIC </w:instrText>
+      </w:r>
+      <w:r>
+        <w:fldChar w:fldCharType="separate"/>
+      </w:r>
+      <w:r>
+        <w:rPr>
+          <w:noProof/>
+        </w:rPr>
+        <w:t>17</w:t>
+      </w:r>
+      <w:r>
+        <w:fldChar w:fldCharType="end"/>
+      </w:r>
+      <w:r>
+        <w:t xml:space="preserve">: Application landing </w:t>
+      </w:r>
+      <w:proofErr w:type="gramStart"/>
+      <w:r>
+        <w:t>page</w:t>
+      </w:r>
+      <w:proofErr w:type="gramEnd"/>
+    </w:p>
+    <w:p>
+      <w:r>
+        <w:t>The login page of the site which data tampering is attempted is shown above. A tool called OWASP mantra will be used for this purpose to see if the data can be intercepted and exploited if possible.</w:t>
+      </w:r>
+    </w:p>
+    <w:p>
+      <w:pPr>
+        <w:keepNext/>
+        <w:jc w:val="center"/>
+      </w:pPr>
+      <w:r>
+        <w:rPr>
+          <w:noProof/>
+        </w:rPr>
+        <w:drawing>
+          <wp:inline distT="0" distB="0" distL="0" distR="0" wp14:anchorId="5AFD7D08" wp14:editId="5BC6D104">
+            <wp:extent cx="4305300" cy="2641595"/>
+            <wp:effectExtent l="0" t="0" r="0" b="6985"/>
+            <wp:docPr id="1120765566" name="Picture 1" descr="A screenshot of a computer&#10;&#10;Description automatically generated"/>
+            <wp:cNvGraphicFramePr>
+              <a:graphicFrameLocks xmlns:a="http://schemas.openxmlformats.org/drawingml/2006/main" noChangeAspect="1"/>
+            </wp:cNvGraphicFramePr>
+            <a:graphic xmlns:a="http://schemas.openxmlformats.org/drawingml/2006/main">
+              <a:graphicData uri="http://schemas.openxmlformats.org/drawingml/2006/picture">
+                <pic:pic xmlns:pic="http://schemas.openxmlformats.org/drawingml/2006/picture">
+                  <pic:nvPicPr>
+                    <pic:cNvPr id="1120765566" name="Picture 1" descr="A screenshot of a computer&#10;&#10;Description automatically generated"/>
+                    <pic:cNvPicPr/>
+                  </pic:nvPicPr>
+                  <pic:blipFill>
+                    <a:blip r:embed="rId24"/>
+                    <a:stretch>
+                      <a:fillRect/>
+                    </a:stretch>
+                  </pic:blipFill>
+                  <pic:spPr>
+                    <a:xfrm>
+                      <a:off x="0" y="0"/>
+                      <a:ext cx="4315979" cy="2648148"/>
+                    </a:xfrm>
+                    <a:prstGeom prst="rect">
+                      <a:avLst/>
+                    </a:prstGeom>
+                  </pic:spPr>
+                </pic:pic>
+              </a:graphicData>
+            </a:graphic>
+          </wp:inline>
+        </w:drawing>
+      </w:r>
+    </w:p>
+    <w:p>
+      <w:pPr>
+        <w:pStyle w:val="Caption"/>
+        <w:jc w:val="center"/>
+      </w:pPr>
+      <w:r>
+        <w:t xml:space="preserve">Figure </w:t>
+      </w:r>
+      <w:r>
+        <w:fldChar w:fldCharType="begin"/>
+      </w:r>
+      <w:r>
+        <w:instrText xml:space="preserve"> SEQ Figure \* ARABIC </w:instrText>
+      </w:r>
+      <w:r>
+        <w:fldChar w:fldCharType="separate"/>
+      </w:r>
+      <w:r>
+        <w:rPr>
+          <w:noProof/>
+        </w:rPr>
+        <w:t>18</w:t>
+      </w:r>
+      <w:r>
+        <w:fldChar w:fldCharType="end"/>
+      </w:r>
+      <w:r>
+        <w:t xml:space="preserve">: Intercepted </w:t>
+      </w:r>
+      <w:proofErr w:type="gramStart"/>
+      <w:r>
+        <w:t>request</w:t>
+      </w:r>
+      <w:proofErr w:type="gramEnd"/>
+    </w:p>
+    <w:p>
+      <w:proofErr w:type="gramStart"/>
+      <w:r>
+        <w:lastRenderedPageBreak/>
+        <w:t>Above</w:t>
+      </w:r>
+      <w:proofErr w:type="gramEnd"/>
+      <w:r>
+        <w:t xml:space="preserve"> illustration shows the intercepted request before submission where the data can be manipulated such as the username and password making it vulnerable. </w:t>
+      </w:r>
+      <w:proofErr w:type="gramStart"/>
+      <w:r>
+        <w:t>Therefore</w:t>
+      </w:r>
+      <w:proofErr w:type="gramEnd"/>
+      <w:r>
+        <w:t xml:space="preserve"> this could be used to bypass invalid credentials with valid ones.</w:t>
+      </w:r>
+    </w:p>
+    <w:p>
+      <w:pPr>
+        <w:keepNext/>
+        <w:jc w:val="center"/>
+      </w:pPr>
+      <w:r>
+        <w:rPr>
+          <w:noProof/>
+        </w:rPr>
+        <w:drawing>
+          <wp:inline distT="0" distB="0" distL="0" distR="0" wp14:anchorId="0D191C96" wp14:editId="1E664283">
+            <wp:extent cx="5074920" cy="3113268"/>
+            <wp:effectExtent l="0" t="0" r="0" b="0"/>
+            <wp:docPr id="1479106392" name="Picture 1" descr="A screenshot of a computer&#10;&#10;Description automatically generated"/>
+            <wp:cNvGraphicFramePr>
+              <a:graphicFrameLocks xmlns:a="http://schemas.openxmlformats.org/drawingml/2006/main" noChangeAspect="1"/>
+            </wp:cNvGraphicFramePr>
+            <a:graphic xmlns:a="http://schemas.openxmlformats.org/drawingml/2006/main">
+              <a:graphicData uri="http://schemas.openxmlformats.org/drawingml/2006/picture">
+                <pic:pic xmlns:pic="http://schemas.openxmlformats.org/drawingml/2006/picture">
+                  <pic:nvPicPr>
+                    <pic:cNvPr id="1479106392" name="Picture 1" descr="A screenshot of a computer&#10;&#10;Description automatically generated"/>
+                    <pic:cNvPicPr/>
+                  </pic:nvPicPr>
+                  <pic:blipFill>
+                    <a:blip r:embed="rId25"/>
+                    <a:stretch>
+                      <a:fillRect/>
+                    </a:stretch>
+                  </pic:blipFill>
+                  <pic:spPr>
+                    <a:xfrm>
+                      <a:off x="0" y="0"/>
+                      <a:ext cx="5084138" cy="3118923"/>
+                    </a:xfrm>
+                    <a:prstGeom prst="rect">
+                      <a:avLst/>
+                    </a:prstGeom>
+                  </pic:spPr>
+                </pic:pic>
+              </a:graphicData>
+            </a:graphic>
+          </wp:inline>
+        </w:drawing>
+      </w:r>
+    </w:p>
+    <w:p>
+      <w:pPr>
+        <w:pStyle w:val="Caption"/>
+        <w:jc w:val="center"/>
+      </w:pPr>
+      <w:r>
+        <w:t xml:space="preserve">Figure </w:t>
+      </w:r>
+      <w:r>
+        <w:fldChar w:fldCharType="begin"/>
+      </w:r>
+      <w:r>
+        <w:instrText xml:space="preserve"> SEQ Figure \* ARABIC </w:instrText>
+      </w:r>
+      <w:r>
+        <w:fldChar w:fldCharType="separate"/>
+      </w:r>
+      <w:r>
+        <w:rPr>
+          <w:noProof/>
+        </w:rPr>
+        <w:t>19</w:t>
+      </w:r>
+      <w:r>
+        <w:fldChar w:fldCharType="end"/>
+      </w:r>
+      <w:r>
+        <w:t xml:space="preserve">: Manipulated </w:t>
+      </w:r>
+      <w:proofErr w:type="gramStart"/>
+      <w:r>
+        <w:t>request</w:t>
+      </w:r>
+      <w:proofErr w:type="gramEnd"/>
+    </w:p>
+    <w:p/>
+    <w:p>
+      <w:pPr>
+        <w:keepNext/>
+      </w:pPr>
+      <w:r>
+        <w:rPr>
+          <w:noProof/>
+        </w:rPr>
+        <w:lastRenderedPageBreak/>
+        <w:drawing>
+          <wp:inline distT="0" distB="0" distL="0" distR="0" wp14:anchorId="4B14782D" wp14:editId="681A6D62">
+            <wp:extent cx="5943600" cy="3937635"/>
+            <wp:effectExtent l="0" t="0" r="0" b="5715"/>
+            <wp:docPr id="2091698690" name="Picture 1"/>
+            <wp:cNvGraphicFramePr>
+              <a:graphicFrameLocks xmlns:a="http://schemas.openxmlformats.org/drawingml/2006/main" noChangeAspect="1"/>
+            </wp:cNvGraphicFramePr>
+            <a:graphic xmlns:a="http://schemas.openxmlformats.org/drawingml/2006/main">
+              <a:graphicData uri="http://schemas.openxmlformats.org/drawingml/2006/picture">
+                <pic:pic xmlns:pic="http://schemas.openxmlformats.org/drawingml/2006/picture">
+                  <pic:nvPicPr>
+                    <pic:cNvPr id="2091698690" name=""/>
+                    <pic:cNvPicPr/>
+                  </pic:nvPicPr>
+                  <pic:blipFill>
+                    <a:blip r:embed="rId26"/>
+                    <a:stretch>
+                      <a:fillRect/>
+                    </a:stretch>
+                  </pic:blipFill>
+                  <pic:spPr>
+                    <a:xfrm>
+                      <a:off x="0" y="0"/>
+                      <a:ext cx="5943600" cy="3937635"/>
+                    </a:xfrm>
+                    <a:prstGeom prst="rect">
+                      <a:avLst/>
+                    </a:prstGeom>
+                  </pic:spPr>
+                </pic:pic>
+              </a:graphicData>
+            </a:graphic>
+          </wp:inline>
+        </w:drawing>
+      </w:r>
+    </w:p>
+    <w:p>
+      <w:pPr>
+        <w:pStyle w:val="Caption"/>
+        <w:jc w:val="center"/>
+      </w:pPr>
+      <w:r>
+        <w:t xml:space="preserve">Figure </w:t>
+      </w:r>
+      <w:r>
+        <w:fldChar w:fldCharType="begin"/>
+      </w:r>
+      <w:r>
+        <w:instrText xml:space="preserve"> SEQ Figure \* ARABIC </w:instrText>
+      </w:r>
+      <w:r>
+        <w:fldChar w:fldCharType="separate"/>
+      </w:r>
+      <w:r>
+        <w:rPr>
+          <w:noProof/>
+        </w:rPr>
+        <w:t>20</w:t>
+      </w:r>
+      <w:r>
+        <w:fldChar w:fldCharType="end"/>
+      </w:r>
+      <w:r>
+        <w:t xml:space="preserve">: Successful login via </w:t>
+      </w:r>
+      <w:proofErr w:type="gramStart"/>
+      <w:r>
+        <w:t>manipulation</w:t>
+      </w:r>
+      <w:proofErr w:type="gramEnd"/>
+    </w:p>
+    <w:p>
+      <w:r>
+        <w:t xml:space="preserve">This proves that there is a major vulnerability in the </w:t>
+      </w:r>
+      <w:proofErr w:type="gramStart"/>
+      <w:r>
+        <w:t>sites</w:t>
+      </w:r>
+      <w:proofErr w:type="gramEnd"/>
+      <w:r>
+        <w:t xml:space="preserve"> login where unauthorized access can be gained by manipulating the POST request sent for a user to login to the site. By intercepting and changing the POST request values</w:t>
+      </w:r>
+      <w:r>
+        <w:t>, data tampering and exploitation can be done.</w:t>
+      </w:r>
+    </w:p>
+    <w:p>
+      <w:r>
+        <w:t>B.1.</w:t>
+      </w:r>
+      <w:r>
+        <w:t>2</w:t>
+      </w:r>
+      <w:r>
+        <w:t xml:space="preserve"> Research</w:t>
+      </w:r>
+    </w:p>
+    <w:p>
+      <w:r>
+        <w:t xml:space="preserve">Data </w:t>
+      </w:r>
+      <w:r>
+        <w:t>t</w:t>
+      </w:r>
+      <w:r>
+        <w:t xml:space="preserve">ampering </w:t>
+      </w:r>
+      <w:r>
+        <w:t>v</w:t>
+      </w:r>
+      <w:r>
+        <w:t>ulnerability</w:t>
+      </w:r>
+      <w:r>
+        <w:t xml:space="preserve"> is a major weakness which allows the modification of data through unauthorized access </w:t>
+      </w:r>
+      <w:r>
+        <w:fldChar w:fldCharType="begin"/>
+      </w:r>
+      <w:r>
+        <w:instrText xml:space="preserve"> ADDIN ZOTERO_ITEM CSL_CITATION {"citationID":"PC4pchMG","properties":{"formattedCitation":"(Kapsamer, 2022)","plainCitation":"(Kapsamer, 2022)","noteIndex":0},"citationItems":[{"id":463,"uris":["http://zotero.org/users/12312019/items/8IAAUTBT"],"itemData":{"id":463,"type":"webpage","abstract":"Data Tampering presents a huge danger for two main reasons: 1. Lack of detection mechanisms 2. Little tampered data has huge impact.","container-title":"Tributech","language":"en","note":"section: Data Stories","title":"The undetectable Cyber Security Threat: Data Tampering","title-short":"The undetectable Cyber Security Threat","URL":"https://www.tributech.io/blog","author":[{"family":"Kapsamer","given":"Raphael"}],"accessed":{"date-parts":[["2024",5,2]]},"issued":{"date-parts":[["2022",9,14]]}}}],"schema":"https://github.com/citation-style-language/schema/raw/master/csl-citation.json"} </w:instrText>
+      </w:r>
+      <w:r>
+        <w:fldChar w:fldCharType="separate"/>
+      </w:r>
+      <w:r>
+        <w:rPr>
+          <w:rFonts w:cs="Times New Roman"/>
+        </w:rPr>
+        <w:t>(Kapsamer, 2022)</w:t>
+      </w:r>
+      <w:r>
+        <w:fldChar w:fldCharType="end"/>
+      </w:r>
+      <w:r>
+        <w:t xml:space="preserve">. </w:t>
+      </w:r>
+      <w:r>
+        <w:t>Some of the key impacts it leads to include:</w:t>
+      </w:r>
+    </w:p>
+    <w:p>
+      <w:pPr>
+        <w:pStyle w:val="ListParagraph"/>
+        <w:numPr>
+          <w:ilvl w:val="0"/>
+          <w:numId w:val="10"/>
+        </w:numPr>
+      </w:pPr>
+      <w:r>
+        <w:t>Data compromise and financial loss</w:t>
+      </w:r>
+    </w:p>
+    <w:p>
+      <w:pPr>
+        <w:pStyle w:val="ListParagraph"/>
+        <w:numPr>
+          <w:ilvl w:val="0"/>
+          <w:numId w:val="10"/>
+        </w:numPr>
+      </w:pPr>
+      <w:r>
+        <w:t>Leakage of sensitive information</w:t>
+      </w:r>
+    </w:p>
+    <w:p>
+      <w:pPr>
+        <w:pStyle w:val="ListParagraph"/>
+        <w:numPr>
+          <w:ilvl w:val="0"/>
+          <w:numId w:val="10"/>
+        </w:numPr>
+      </w:pPr>
+      <w:r>
+        <w:t xml:space="preserve">Unidentified attacker or hard to </w:t>
+      </w:r>
+      <w:proofErr w:type="gramStart"/>
+      <w:r>
+        <w:t>trace</w:t>
+      </w:r>
+      <w:proofErr w:type="gramEnd"/>
+    </w:p>
+    <w:p>
+      <w:r>
+        <w:t xml:space="preserve">Therefore, these key impacts could lead to overall reputational damage of an organization and should be minimized by applying strict security measures </w:t>
+      </w:r>
+      <w:r>
+        <w:fldChar w:fldCharType="begin"/>
+      </w:r>
+      <w:r>
+        <w:instrText xml:space="preserve"> ADDIN ZOTERO_ITEM CSL_CITATION {"citationID":"AOTTU6oA","properties":{"formattedCitation":"(Awati, 2022)","plainCitation":"(Awati, 2022)","noteIndex":0},"citationItems":[{"id":465,"uris":["http://zotero.org/users/12312019/items/USAIDLPY"],"itemData":{"id":465,"type":"webpage","abstract":"Learn how parameter tampering is used to attach webpages and potentially steal or alter data -- and learn how to defend against these cyber attacks.","container-title":"Security","language":"en","title":"What are parameter tampering cyber attacks?","URL":"https://www.techtarget.com/searchsecurity/definition/parameter-tampering","author":[{"family":"Awati","given":"Rahul"}],"accessed":{"date-parts":[["2024",5,2]]},"issued":{"date-parts":[["2022",5,1]]}}}],"schema":"https://github.com/citation-style-language/schema/raw/master/csl-citation.json"} </w:instrText>
+      </w:r>
+      <w:r>
+        <w:fldChar w:fldCharType="separate"/>
+      </w:r>
+      <w:r>
+        <w:rPr>
+          <w:rFonts w:cs="Times New Roman"/>
+        </w:rPr>
+        <w:t>(Awati, 2022)</w:t>
+      </w:r>
+      <w:r>
+        <w:fldChar w:fldCharType="end"/>
+      </w:r>
+      <w:r>
+        <w:t>.</w:t>
+      </w:r>
+    </w:p>
+    <w:p>
+      <w:r>
+        <w:t xml:space="preserve">This breaches the cyber security tenet of </w:t>
+      </w:r>
+      <w:r>
+        <w:rPr>
+          <w:b/>
+          <w:bCs/>
+        </w:rPr>
+        <w:t>integrity</w:t>
+      </w:r>
+      <w:r>
+        <w:t xml:space="preserve"> of the CIA triad because it modifies the accuracy of data initially set or sent</w:t>
+      </w:r>
+      <w:r>
+        <w:t xml:space="preserve"> through unauthorized entities.</w:t>
+      </w:r>
+    </w:p>
+    <w:p>
+      <w:r>
+        <w:lastRenderedPageBreak/>
+        <w:t>B.1.3 Scenario Assessment</w:t>
+      </w:r>
+    </w:p>
+    <w:p>
+      <w:r>
+        <w:t>In context of our medical clinic, tampered data could be used to gain unauthorized access to the clinic’s web application. This breach could lead an attacker to access personal patient data through tampered credentials.</w:t>
+      </w:r>
+    </w:p>
+    <w:p>
+      <w:r>
+        <w:t xml:space="preserve">Attackers also may modify the details of appointments which were scheduled. This could lead to a risk </w:t>
+      </w:r>
+      <w:proofErr w:type="gramStart"/>
+      <w:r>
+        <w:t>of</w:t>
+      </w:r>
+      <w:proofErr w:type="gramEnd"/>
+      <w:r>
+        <w:t xml:space="preserve"> the patient’s health as an appointment may be urgent for a patient. Also, by gaining unauthorized access, the hospital data and lab reports will be compromised affecting the overall reputation of the clinic and violating the compliance regulations.</w:t>
+      </w:r>
+    </w:p>
+    <w:p>
+      <w:r>
+        <w:t>Since the medical clinic relies on the web application to schedule appointments and publish lab reports, data tampering could introduce incorrect doctor details and reports violating the integrity of the available data through the application. This could mislead patients and impact their appointment scheduling and payment.</w:t>
+      </w:r>
+    </w:p>
+    <w:p>
       <w:r>
         <w:t>B.2 SQL Injection</w:t>
       </w:r>
     </w:p>
     <w:p>
       <w:r>
+        <w:rPr>
+          <w:noProof/>
+        </w:rPr>
+        <w:drawing>
+          <wp:inline distT="0" distB="0" distL="0" distR="0" wp14:anchorId="13F770AF" wp14:editId="16AAA6B8">
+            <wp:extent cx="2827265" cy="891617"/>
+            <wp:effectExtent l="0" t="0" r="0" b="3810"/>
+            <wp:docPr id="1199186457" name="Picture 1" descr="A screenshot of a computer&#10;&#10;Description automatically generated"/>
+            <wp:cNvGraphicFramePr>
+              <a:graphicFrameLocks xmlns:a="http://schemas.openxmlformats.org/drawingml/2006/main" noChangeAspect="1"/>
+            </wp:cNvGraphicFramePr>
+            <a:graphic xmlns:a="http://schemas.openxmlformats.org/drawingml/2006/main">
+              <a:graphicData uri="http://schemas.openxmlformats.org/drawingml/2006/picture">
+                <pic:pic xmlns:pic="http://schemas.openxmlformats.org/drawingml/2006/picture">
+                  <pic:nvPicPr>
+                    <pic:cNvPr id="1199186457" name="Picture 1" descr="A screenshot of a computer&#10;&#10;Description automatically generated"/>
+                    <pic:cNvPicPr/>
+                  </pic:nvPicPr>
+                  <pic:blipFill>
+                    <a:blip r:embed="rId27"/>
+                    <a:stretch>
+                      <a:fillRect/>
+                    </a:stretch>
+                  </pic:blipFill>
+                  <pic:spPr>
+                    <a:xfrm>
+                      <a:off x="0" y="0"/>
+                      <a:ext cx="2827265" cy="891617"/>
+                    </a:xfrm>
+                    <a:prstGeom prst="rect">
+                      <a:avLst/>
+                    </a:prstGeom>
+                  </pic:spPr>
+                </pic:pic>
+              </a:graphicData>
+            </a:graphic>
+          </wp:inline>
+        </w:drawing>
+      </w:r>
+    </w:p>
+    <w:p>
+      <w:r>
+        <w:rPr>
+          <w:noProof/>
+        </w:rPr>
+        <w:drawing>
+          <wp:inline distT="0" distB="0" distL="0" distR="0" wp14:anchorId="29C93BA1" wp14:editId="337755FC">
+            <wp:extent cx="5943600" cy="507365"/>
+            <wp:effectExtent l="0" t="0" r="0" b="6985"/>
+            <wp:docPr id="1291497092" name="Picture 1"/>
+            <wp:cNvGraphicFramePr>
+              <a:graphicFrameLocks xmlns:a="http://schemas.openxmlformats.org/drawingml/2006/main" noChangeAspect="1"/>
+            </wp:cNvGraphicFramePr>
+            <a:graphic xmlns:a="http://schemas.openxmlformats.org/drawingml/2006/main">
+              <a:graphicData uri="http://schemas.openxmlformats.org/drawingml/2006/picture">
+                <pic:pic xmlns:pic="http://schemas.openxmlformats.org/drawingml/2006/picture">
+                  <pic:nvPicPr>
+                    <pic:cNvPr id="1291497092" name=""/>
+                    <pic:cNvPicPr/>
+                  </pic:nvPicPr>
+                  <pic:blipFill>
+                    <a:blip r:embed="rId28"/>
+                    <a:stretch>
+                      <a:fillRect/>
+                    </a:stretch>
+                  </pic:blipFill>
+                  <pic:spPr>
+                    <a:xfrm>
+                      <a:off x="0" y="0"/>
+                      <a:ext cx="5943600" cy="507365"/>
+                    </a:xfrm>
+                    <a:prstGeom prst="rect">
+                      <a:avLst/>
+                    </a:prstGeom>
+                  </pic:spPr>
+                </pic:pic>
+              </a:graphicData>
+            </a:graphic>
+          </wp:inline>
+        </w:drawing>
+      </w:r>
+    </w:p>
+    <w:p>
+      <w:r>
+        <w:rPr>
+          <w:noProof/>
+        </w:rPr>
+        <w:lastRenderedPageBreak/>
+        <w:drawing>
+          <wp:inline distT="0" distB="0" distL="0" distR="0" wp14:anchorId="091E0C02" wp14:editId="1D7E0F88">
+            <wp:extent cx="5943600" cy="3107690"/>
+            <wp:effectExtent l="0" t="0" r="0" b="0"/>
+            <wp:docPr id="399709890" name="Picture 1" descr="A screenshot of a computer&#10;&#10;Description automatically generated"/>
+            <wp:cNvGraphicFramePr>
+              <a:graphicFrameLocks xmlns:a="http://schemas.openxmlformats.org/drawingml/2006/main" noChangeAspect="1"/>
+            </wp:cNvGraphicFramePr>
+            <a:graphic xmlns:a="http://schemas.openxmlformats.org/drawingml/2006/main">
+              <a:graphicData uri="http://schemas.openxmlformats.org/drawingml/2006/picture">
+                <pic:pic xmlns:pic="http://schemas.openxmlformats.org/drawingml/2006/picture">
+                  <pic:nvPicPr>
+                    <pic:cNvPr id="399709890" name="Picture 1" descr="A screenshot of a computer&#10;&#10;Description automatically generated"/>
+                    <pic:cNvPicPr/>
+                  </pic:nvPicPr>
+                  <pic:blipFill>
+                    <a:blip r:embed="rId29"/>
+                    <a:stretch>
+                      <a:fillRect/>
+                    </a:stretch>
+                  </pic:blipFill>
+                  <pic:spPr>
+                    <a:xfrm>
+                      <a:off x="0" y="0"/>
+                      <a:ext cx="5943600" cy="3107690"/>
+                    </a:xfrm>
+                    <a:prstGeom prst="rect">
+                      <a:avLst/>
+                    </a:prstGeom>
+                  </pic:spPr>
+                </pic:pic>
+              </a:graphicData>
+            </a:graphic>
+          </wp:inline>
+        </w:drawing>
+      </w:r>
+    </w:p>
+    <w:p/>
+    <w:p>
+      <w:r>
+        <w:rPr>
+          <w:noProof/>
+        </w:rPr>
+        <w:drawing>
+          <wp:inline distT="0" distB="0" distL="0" distR="0" wp14:anchorId="38F99666" wp14:editId="136A50FB">
+            <wp:extent cx="5943600" cy="2412365"/>
+            <wp:effectExtent l="0" t="0" r="0" b="6985"/>
+            <wp:docPr id="1660413174" name="Picture 1"/>
+            <wp:cNvGraphicFramePr>
+              <a:graphicFrameLocks xmlns:a="http://schemas.openxmlformats.org/drawingml/2006/main" noChangeAspect="1"/>
+            </wp:cNvGraphicFramePr>
+            <a:graphic xmlns:a="http://schemas.openxmlformats.org/drawingml/2006/main">
+              <a:graphicData uri="http://schemas.openxmlformats.org/drawingml/2006/picture">
+                <pic:pic xmlns:pic="http://schemas.openxmlformats.org/drawingml/2006/picture">
+                  <pic:nvPicPr>
+                    <pic:cNvPr id="1660413174" name=""/>
+                    <pic:cNvPicPr/>
+                  </pic:nvPicPr>
+                  <pic:blipFill>
+                    <a:blip r:embed="rId30"/>
+                    <a:stretch>
+                      <a:fillRect/>
+                    </a:stretch>
+                  </pic:blipFill>
+                  <pic:spPr>
+                    <a:xfrm>
+                      <a:off x="0" y="0"/>
+                      <a:ext cx="5943600" cy="2412365"/>
+                    </a:xfrm>
+                    <a:prstGeom prst="rect">
+                      <a:avLst/>
+                    </a:prstGeom>
+                  </pic:spPr>
+                </pic:pic>
+              </a:graphicData>
+            </a:graphic>
+          </wp:inline>
+        </w:drawing>
+      </w:r>
+    </w:p>
+    <w:p>
+      <w:r>
+        <w:rPr>
+          <w:noProof/>
+        </w:rPr>
+        <w:lastRenderedPageBreak/>
+        <w:drawing>
+          <wp:inline distT="0" distB="0" distL="0" distR="0" wp14:anchorId="6EC1D405" wp14:editId="5ECB23C1">
+            <wp:extent cx="5943600" cy="3047365"/>
+            <wp:effectExtent l="0" t="0" r="0" b="635"/>
+            <wp:docPr id="502959405" name="Picture 1" descr="A screenshot of a computer&#10;&#10;Description automatically generated"/>
+            <wp:cNvGraphicFramePr>
+              <a:graphicFrameLocks xmlns:a="http://schemas.openxmlformats.org/drawingml/2006/main" noChangeAspect="1"/>
+            </wp:cNvGraphicFramePr>
+            <a:graphic xmlns:a="http://schemas.openxmlformats.org/drawingml/2006/main">
+              <a:graphicData uri="http://schemas.openxmlformats.org/drawingml/2006/picture">
+                <pic:pic xmlns:pic="http://schemas.openxmlformats.org/drawingml/2006/picture">
+                  <pic:nvPicPr>
+                    <pic:cNvPr id="502959405" name="Picture 1" descr="A screenshot of a computer&#10;&#10;Description automatically generated"/>
+                    <pic:cNvPicPr/>
+                  </pic:nvPicPr>
+                  <pic:blipFill>
+                    <a:blip r:embed="rId31"/>
+                    <a:stretch>
+                      <a:fillRect/>
+                    </a:stretch>
+                  </pic:blipFill>
+                  <pic:spPr>
+                    <a:xfrm>
+                      <a:off x="0" y="0"/>
+                      <a:ext cx="5943600" cy="3047365"/>
+                    </a:xfrm>
+                    <a:prstGeom prst="rect">
+                      <a:avLst/>
+                    </a:prstGeom>
+                  </pic:spPr>
+                </pic:pic>
+              </a:graphicData>
+            </a:graphic>
+          </wp:inline>
+        </w:drawing>
+      </w:r>
+    </w:p>
+    <w:p>
+      <w:r>
         <w:t>B.3 XSS Scripting</w:t>
       </w:r>
     </w:p>
     <w:p>
       <w:r>
+        <w:rPr>
+          <w:noProof/>
+        </w:rPr>
+        <w:drawing>
+          <wp:inline distT="0" distB="0" distL="0" distR="0" wp14:anchorId="3537AFF1" wp14:editId="6100EF1C">
+            <wp:extent cx="5943600" cy="2322195"/>
+            <wp:effectExtent l="0" t="0" r="0" b="1905"/>
+            <wp:docPr id="420638613" name="Picture 1" descr="A screenshot of a computer&#10;&#10;Description automatically generated"/>
+            <wp:cNvGraphicFramePr>
+              <a:graphicFrameLocks xmlns:a="http://schemas.openxmlformats.org/drawingml/2006/main" noChangeAspect="1"/>
+            </wp:cNvGraphicFramePr>
+            <a:graphic xmlns:a="http://schemas.openxmlformats.org/drawingml/2006/main">
+              <a:graphicData uri="http://schemas.openxmlformats.org/drawingml/2006/picture">
+                <pic:pic xmlns:pic="http://schemas.openxmlformats.org/drawingml/2006/picture">
+                  <pic:nvPicPr>
+                    <pic:cNvPr id="420638613" name="Picture 1" descr="A screenshot of a computer&#10;&#10;Description automatically generated"/>
+                    <pic:cNvPicPr/>
+                  </pic:nvPicPr>
+                  <pic:blipFill>
+                    <a:blip r:embed="rId32"/>
+                    <a:stretch>
+                      <a:fillRect/>
+                    </a:stretch>
+                  </pic:blipFill>
+                  <pic:spPr>
+                    <a:xfrm>
+                      <a:off x="0" y="0"/>
+                      <a:ext cx="5943600" cy="2322195"/>
+                    </a:xfrm>
+                    <a:prstGeom prst="rect">
+                      <a:avLst/>
+                    </a:prstGeom>
+                  </pic:spPr>
+                </pic:pic>
+              </a:graphicData>
+            </a:graphic>
+          </wp:inline>
+        </w:drawing>
+      </w:r>
+    </w:p>
+    <w:p>
+      <w:r>
+        <w:rPr>
+          <w:noProof/>
+        </w:rPr>
+        <w:lastRenderedPageBreak/>
+        <w:drawing>
+          <wp:inline distT="0" distB="0" distL="0" distR="0" wp14:anchorId="3E3114EF" wp14:editId="03F29B99">
+            <wp:extent cx="5943600" cy="3684905"/>
+            <wp:effectExtent l="0" t="0" r="0" b="0"/>
+            <wp:docPr id="339069044" name="Picture 1" descr="A screenshot of a computer&#10;&#10;Description automatically generated"/>
+            <wp:cNvGraphicFramePr>
+              <a:graphicFrameLocks xmlns:a="http://schemas.openxmlformats.org/drawingml/2006/main" noChangeAspect="1"/>
+            </wp:cNvGraphicFramePr>
+            <a:graphic xmlns:a="http://schemas.openxmlformats.org/drawingml/2006/main">
+              <a:graphicData uri="http://schemas.openxmlformats.org/drawingml/2006/picture">
+                <pic:pic xmlns:pic="http://schemas.openxmlformats.org/drawingml/2006/picture">
+                  <pic:nvPicPr>
+                    <pic:cNvPr id="339069044" name="Picture 1" descr="A screenshot of a computer&#10;&#10;Description automatically generated"/>
+                    <pic:cNvPicPr/>
+                  </pic:nvPicPr>
+                  <pic:blipFill>
+                    <a:blip r:embed="rId33"/>
+                    <a:stretch>
+                      <a:fillRect/>
+                    </a:stretch>
+                  </pic:blipFill>
+                  <pic:spPr>
+                    <a:xfrm>
+                      <a:off x="0" y="0"/>
+                      <a:ext cx="5943600" cy="3684905"/>
+                    </a:xfrm>
+                    <a:prstGeom prst="rect">
+                      <a:avLst/>
+                    </a:prstGeom>
+                  </pic:spPr>
+                </pic:pic>
+              </a:graphicData>
+            </a:graphic>
+          </wp:inline>
+        </w:drawing>
+      </w:r>
+    </w:p>
+    <w:p>
+      <w:r>
+        <w:rPr>
+          <w:noProof/>
+        </w:rPr>
+        <w:drawing>
+          <wp:inline distT="0" distB="0" distL="0" distR="0" wp14:anchorId="51B75CC2" wp14:editId="026E66EE">
+            <wp:extent cx="5776461" cy="3924640"/>
+            <wp:effectExtent l="0" t="0" r="0" b="0"/>
+            <wp:docPr id="1028141737" name="Picture 1" descr="A screenshot of a computer&#10;&#10;Description automatically generated"/>
+            <wp:cNvGraphicFramePr>
+              <a:graphicFrameLocks xmlns:a="http://schemas.openxmlformats.org/drawingml/2006/main" noChangeAspect="1"/>
+            </wp:cNvGraphicFramePr>
+            <a:graphic xmlns:a="http://schemas.openxmlformats.org/drawingml/2006/main">
+              <a:graphicData uri="http://schemas.openxmlformats.org/drawingml/2006/picture">
+                <pic:pic xmlns:pic="http://schemas.openxmlformats.org/drawingml/2006/picture">
+                  <pic:nvPicPr>
+                    <pic:cNvPr id="1028141737" name="Picture 1" descr="A screenshot of a computer&#10;&#10;Description automatically generated"/>
+                    <pic:cNvPicPr/>
+                  </pic:nvPicPr>
+                  <pic:blipFill>
+                    <a:blip r:embed="rId34"/>
+                    <a:stretch>
+                      <a:fillRect/>
+                    </a:stretch>
+                  </pic:blipFill>
+                  <pic:spPr>
+                    <a:xfrm>
+                      <a:off x="0" y="0"/>
+                      <a:ext cx="5776461" cy="3924640"/>
+                    </a:xfrm>
+                    <a:prstGeom prst="rect">
+                      <a:avLst/>
+                    </a:prstGeom>
+                  </pic:spPr>
+                </pic:pic>
+              </a:graphicData>
+            </a:graphic>
+          </wp:inline>
+        </w:drawing>
+      </w:r>
+    </w:p>
+    <w:p>
+      <w:r>
+        <w:rPr>
+          <w:noProof/>
+        </w:rPr>
+        <w:lastRenderedPageBreak/>
+        <w:drawing>
+          <wp:inline distT="0" distB="0" distL="0" distR="0" wp14:anchorId="2424D559" wp14:editId="34197560">
+            <wp:extent cx="5425910" cy="2796782"/>
+            <wp:effectExtent l="0" t="0" r="3810" b="3810"/>
+            <wp:docPr id="1521900921" name="Picture 1" descr="A screenshot of a computer&#10;&#10;Description automatically generated"/>
+            <wp:cNvGraphicFramePr>
+              <a:graphicFrameLocks xmlns:a="http://schemas.openxmlformats.org/drawingml/2006/main" noChangeAspect="1"/>
+            </wp:cNvGraphicFramePr>
+            <a:graphic xmlns:a="http://schemas.openxmlformats.org/drawingml/2006/main">
+              <a:graphicData uri="http://schemas.openxmlformats.org/drawingml/2006/picture">
+                <pic:pic xmlns:pic="http://schemas.openxmlformats.org/drawingml/2006/picture">
+                  <pic:nvPicPr>
+                    <pic:cNvPr id="1521900921" name="Picture 1" descr="A screenshot of a computer&#10;&#10;Description automatically generated"/>
+                    <pic:cNvPicPr/>
+                  </pic:nvPicPr>
+                  <pic:blipFill>
+                    <a:blip r:embed="rId35"/>
+                    <a:stretch>
+                      <a:fillRect/>
+                    </a:stretch>
+                  </pic:blipFill>
+                  <pic:spPr>
+                    <a:xfrm>
+                      <a:off x="0" y="0"/>
+                      <a:ext cx="5425910" cy="2796782"/>
+                    </a:xfrm>
+                    <a:prstGeom prst="rect">
+                      <a:avLst/>
+                    </a:prstGeom>
+                  </pic:spPr>
+                </pic:pic>
+              </a:graphicData>
+            </a:graphic>
+          </wp:inline>
+        </w:drawing>
+      </w:r>
+    </w:p>
+    <w:p>
+      <w:r>
         <w:t>B.4 Other Vulnerabilities</w:t>
       </w:r>
     </w:p>
@@ -3652,26 +4807,617 @@
         <w:t>B.5 Cryptanalysis Attack</w:t>
       </w:r>
     </w:p>
+    <w:p>
+      <w:r>
+        <w:t>We can demonstrate a cryptanalysis attack from this challenge using the security shepherd tool.</w:t>
+      </w:r>
+    </w:p>
+    <w:p>
+      <w:pPr>
+        <w:keepNext/>
+      </w:pPr>
+      <w:r>
+        <w:rPr>
+          <w:noProof/>
+        </w:rPr>
+        <w:drawing>
+          <wp:inline distT="0" distB="0" distL="0" distR="0" wp14:anchorId="757F3137" wp14:editId="4A5E5455">
+            <wp:extent cx="5943600" cy="2110105"/>
+            <wp:effectExtent l="0" t="0" r="0" b="4445"/>
+            <wp:docPr id="242753089" name="Picture 1" descr="A screenshot of a computer&#10;&#10;Description automatically generated"/>
+            <wp:cNvGraphicFramePr>
+              <a:graphicFrameLocks xmlns:a="http://schemas.openxmlformats.org/drawingml/2006/main" noChangeAspect="1"/>
+            </wp:cNvGraphicFramePr>
+            <a:graphic xmlns:a="http://schemas.openxmlformats.org/drawingml/2006/main">
+              <a:graphicData uri="http://schemas.openxmlformats.org/drawingml/2006/picture">
+                <pic:pic xmlns:pic="http://schemas.openxmlformats.org/drawingml/2006/picture">
+                  <pic:nvPicPr>
+                    <pic:cNvPr id="242753089" name="Picture 1" descr="A screenshot of a computer&#10;&#10;Description automatically generated"/>
+                    <pic:cNvPicPr/>
+                  </pic:nvPicPr>
+                  <pic:blipFill>
+                    <a:blip r:embed="rId36"/>
+                    <a:stretch>
+                      <a:fillRect/>
+                    </a:stretch>
+                  </pic:blipFill>
+                  <pic:spPr>
+                    <a:xfrm>
+                      <a:off x="0" y="0"/>
+                      <a:ext cx="5943600" cy="2110105"/>
+                    </a:xfrm>
+                    <a:prstGeom prst="rect">
+                      <a:avLst/>
+                    </a:prstGeom>
+                  </pic:spPr>
+                </pic:pic>
+              </a:graphicData>
+            </a:graphic>
+          </wp:inline>
+        </w:drawing>
+      </w:r>
+    </w:p>
+    <w:p>
+      <w:pPr>
+        <w:pStyle w:val="Caption"/>
+        <w:jc w:val="center"/>
+      </w:pPr>
+      <w:r>
+        <w:t xml:space="preserve">Figure </w:t>
+      </w:r>
+      <w:r>
+        <w:fldChar w:fldCharType="begin"/>
+      </w:r>
+      <w:r>
+        <w:instrText xml:space="preserve"> SEQ Figure \* ARABIC </w:instrText>
+      </w:r>
+      <w:r>
+        <w:fldChar w:fldCharType="separate"/>
+      </w:r>
+      <w:r>
+        <w:rPr>
+          <w:noProof/>
+        </w:rPr>
+        <w:t>21</w:t>
+      </w:r>
+      <w:r>
+        <w:fldChar w:fldCharType="end"/>
+      </w:r>
+      <w:r>
+        <w:t xml:space="preserve">: Cryptanalysis </w:t>
+      </w:r>
+      <w:proofErr w:type="gramStart"/>
+      <w:r>
+        <w:t>challenge</w:t>
+      </w:r>
+      <w:proofErr w:type="gramEnd"/>
+    </w:p>
+    <w:p>
+      <w:r>
+        <w:t>From the given ciphered text, we can use external tools such as:</w:t>
+      </w:r>
+      <w:r>
+        <w:t xml:space="preserve"> </w:t>
+      </w:r>
+      <w:r>
+        <w:t xml:space="preserve"> </w:t>
+      </w:r>
+      <w:hyperlink r:id="rId37" w:history="1">
+        <w:r>
+          <w:rPr>
+            <w:rStyle w:val="Hyperlink"/>
+          </w:rPr>
+          <w:t>https://raw.org/tool/caesar-cipher/</w:t>
+        </w:r>
+      </w:hyperlink>
+      <w:r>
+        <w:t xml:space="preserve"> to decrypt the ciphered text as shown below.</w:t>
+      </w:r>
+    </w:p>
+    <w:p>
+      <w:pPr>
+        <w:keepNext/>
+        <w:jc w:val="center"/>
+      </w:pPr>
+      <w:r>
+        <w:rPr>
+          <w:noProof/>
+        </w:rPr>
+        <w:lastRenderedPageBreak/>
+        <w:drawing>
+          <wp:inline distT="0" distB="0" distL="0" distR="0" wp14:anchorId="1083B362" wp14:editId="05D90250">
+            <wp:extent cx="5019675" cy="4368619"/>
+            <wp:effectExtent l="0" t="0" r="0" b="0"/>
+            <wp:docPr id="894331308" name="Picture 1" descr="A screenshot of a computer&#10;&#10;Description automatically generated"/>
+            <wp:cNvGraphicFramePr>
+              <a:graphicFrameLocks xmlns:a="http://schemas.openxmlformats.org/drawingml/2006/main" noChangeAspect="1"/>
+            </wp:cNvGraphicFramePr>
+            <a:graphic xmlns:a="http://schemas.openxmlformats.org/drawingml/2006/main">
+              <a:graphicData uri="http://schemas.openxmlformats.org/drawingml/2006/picture">
+                <pic:pic xmlns:pic="http://schemas.openxmlformats.org/drawingml/2006/picture">
+                  <pic:nvPicPr>
+                    <pic:cNvPr id="894331308" name="Picture 1" descr="A screenshot of a computer&#10;&#10;Description automatically generated"/>
+                    <pic:cNvPicPr/>
+                  </pic:nvPicPr>
+                  <pic:blipFill>
+                    <a:blip r:embed="rId38"/>
+                    <a:stretch>
+                      <a:fillRect/>
+                    </a:stretch>
+                  </pic:blipFill>
+                  <pic:spPr>
+                    <a:xfrm>
+                      <a:off x="0" y="0"/>
+                      <a:ext cx="5023430" cy="4371887"/>
+                    </a:xfrm>
+                    <a:prstGeom prst="rect">
+                      <a:avLst/>
+                    </a:prstGeom>
+                  </pic:spPr>
+                </pic:pic>
+              </a:graphicData>
+            </a:graphic>
+          </wp:inline>
+        </w:drawing>
+      </w:r>
+    </w:p>
+    <w:p>
+      <w:pPr>
+        <w:pStyle w:val="Caption"/>
+        <w:jc w:val="center"/>
+      </w:pPr>
+      <w:r>
+        <w:t xml:space="preserve">Figure </w:t>
+      </w:r>
+      <w:r>
+        <w:fldChar w:fldCharType="begin"/>
+      </w:r>
+      <w:r>
+        <w:instrText xml:space="preserve"> SEQ Figure \* ARABIC </w:instrText>
+      </w:r>
+      <w:r>
+        <w:fldChar w:fldCharType="separate"/>
+      </w:r>
+      <w:r>
+        <w:rPr>
+          <w:noProof/>
+        </w:rPr>
+        <w:t>22</w:t>
+      </w:r>
+      <w:r>
+        <w:fldChar w:fldCharType="end"/>
+      </w:r>
+      <w:r>
+        <w:t xml:space="preserve">: External tool for </w:t>
+      </w:r>
+      <w:proofErr w:type="gramStart"/>
+      <w:r>
+        <w:t>decryption</w:t>
+      </w:r>
+      <w:proofErr w:type="gramEnd"/>
+    </w:p>
+    <w:p>
+      <w:r>
+        <w:t xml:space="preserve">By selecting different keys, we can arrive with the decrypted message. In this by choosing the key as 21, it said that </w:t>
+      </w:r>
+      <w:proofErr w:type="spellStart"/>
+      <w:proofErr w:type="gramStart"/>
+      <w:r>
+        <w:t>t he</w:t>
+      </w:r>
+      <w:proofErr w:type="spellEnd"/>
+      <w:proofErr w:type="gramEnd"/>
+      <w:r>
+        <w:t xml:space="preserve"> </w:t>
+      </w:r>
+      <w:proofErr w:type="gramStart"/>
+      <w:r>
+        <w:t>result</w:t>
+      </w:r>
+      <w:proofErr w:type="gramEnd"/>
+      <w:r>
+        <w:t xml:space="preserve"> key is given in the next line so then the next line could be attempted to decrypt as shown below.</w:t>
+      </w:r>
+    </w:p>
+    <w:p>
+      <w:r>
+        <w:rPr>
+          <w:noProof/>
+        </w:rPr>
+        <w:drawing>
+          <wp:inline distT="0" distB="0" distL="0" distR="0" wp14:anchorId="31791E2F" wp14:editId="2F43F360">
+            <wp:extent cx="5943600" cy="2075815"/>
+            <wp:effectExtent l="0" t="0" r="0" b="635"/>
+            <wp:docPr id="794300470" name="Picture 1" descr="A screenshot of a computer&#10;&#10;Description automatically generated"/>
+            <wp:cNvGraphicFramePr>
+              <a:graphicFrameLocks xmlns:a="http://schemas.openxmlformats.org/drawingml/2006/main" noChangeAspect="1"/>
+            </wp:cNvGraphicFramePr>
+            <a:graphic xmlns:a="http://schemas.openxmlformats.org/drawingml/2006/main">
+              <a:graphicData uri="http://schemas.openxmlformats.org/drawingml/2006/picture">
+                <pic:pic xmlns:pic="http://schemas.openxmlformats.org/drawingml/2006/picture">
+                  <pic:nvPicPr>
+                    <pic:cNvPr id="794300470" name="Picture 1" descr="A screenshot of a computer&#10;&#10;Description automatically generated"/>
+                    <pic:cNvPicPr/>
+                  </pic:nvPicPr>
+                  <pic:blipFill>
+                    <a:blip r:embed="rId39"/>
+                    <a:stretch>
+                      <a:fillRect/>
+                    </a:stretch>
+                  </pic:blipFill>
+                  <pic:spPr>
+                    <a:xfrm>
+                      <a:off x="0" y="0"/>
+                      <a:ext cx="5943600" cy="2075815"/>
+                    </a:xfrm>
+                    <a:prstGeom prst="rect">
+                      <a:avLst/>
+                    </a:prstGeom>
+                  </pic:spPr>
+                </pic:pic>
+              </a:graphicData>
+            </a:graphic>
+          </wp:inline>
+        </w:drawing>
+      </w:r>
+    </w:p>
+    <w:p>
+      <w:r>
+        <w:lastRenderedPageBreak/>
+        <w:t>By selecting ‘guess’, it seemed to give a meaningful string which could be used in the next step to see if it is the result key.</w:t>
+      </w:r>
+    </w:p>
+    <w:p>
+      <w:pPr>
+        <w:keepNext/>
+      </w:pPr>
+      <w:r>
+        <w:rPr>
+          <w:noProof/>
+        </w:rPr>
+        <mc:AlternateContent>
+          <mc:Choice Requires="wps">
+            <w:drawing>
+              <wp:anchor distT="0" distB="0" distL="114300" distR="114300" simplePos="0" relativeHeight="251659264" behindDoc="0" locked="0" layoutInCell="1" allowOverlap="1" wp14:anchorId="3AF3D66D" wp14:editId="52FDA903">
+                <wp:simplePos x="0" y="0"/>
+                <wp:positionH relativeFrom="column">
+                  <wp:posOffset>2390775</wp:posOffset>
+                </wp:positionH>
+                <wp:positionV relativeFrom="paragraph">
+                  <wp:posOffset>982345</wp:posOffset>
+                </wp:positionV>
+                <wp:extent cx="2266950" cy="219075"/>
+                <wp:effectExtent l="19050" t="19050" r="19050" b="28575"/>
+                <wp:wrapNone/>
+                <wp:docPr id="623331937" name="Rectangle 2"/>
+                <wp:cNvGraphicFramePr/>
+                <a:graphic xmlns:a="http://schemas.openxmlformats.org/drawingml/2006/main">
+                  <a:graphicData uri="http://schemas.microsoft.com/office/word/2010/wordprocessingShape">
+                    <wps:wsp>
+                      <wps:cNvSpPr/>
+                      <wps:spPr>
+                        <a:xfrm>
+                          <a:off x="0" y="0"/>
+                          <a:ext cx="2266950" cy="219075"/>
+                        </a:xfrm>
+                        <a:prstGeom prst="rect">
+                          <a:avLst/>
+                        </a:prstGeom>
+                        <a:noFill/>
+                        <a:ln w="28575">
+                          <a:solidFill>
+                            <a:srgbClr val="FF0000"/>
+                          </a:solidFill>
+                        </a:ln>
+                      </wps:spPr>
+                      <wps:style>
+                        <a:lnRef idx="2">
+                          <a:schemeClr val="accent1">
+                            <a:shade val="15000"/>
+                          </a:schemeClr>
+                        </a:lnRef>
+                        <a:fillRef idx="1">
+                          <a:schemeClr val="accent1"/>
+                        </a:fillRef>
+                        <a:effectRef idx="0">
+                          <a:schemeClr val="accent1"/>
+                        </a:effectRef>
+                        <a:fontRef idx="minor">
+                          <a:schemeClr val="lt1"/>
+                        </a:fontRef>
+                      </wps:style>
+                      <wps:bodyPr rot="0" spcFirstLastPara="0" vertOverflow="overflow" horzOverflow="overflow" vert="horz" wrap="square" lIns="91440" tIns="45720" rIns="91440" bIns="45720" numCol="1" spcCol="0" rtlCol="0" fromWordArt="0" anchor="ctr" anchorCtr="0" forceAA="0" compatLnSpc="1">
+                        <a:prstTxWarp prst="textNoShape">
+                          <a:avLst/>
+                        </a:prstTxWarp>
+                        <a:noAutofit/>
+                      </wps:bodyPr>
+                    </wps:wsp>
+                  </a:graphicData>
+                </a:graphic>
+              </wp:anchor>
+            </w:drawing>
+          </mc:Choice>
+          <mc:Fallback>
+            <w:pict>
+              <v:rect w14:anchorId="40CDB2F1" id="Rectangle 2" o:spid="_x0000_s1026" style="position:absolute;margin-left:188.25pt;margin-top:77.35pt;width:178.5pt;height:17.25pt;z-index:251659264;visibility:visible;mso-wrap-style:square;mso-wrap-distance-left:9pt;mso-wrap-distance-top:0;mso-wrap-distance-right:9pt;mso-wrap-distance-bottom:0;mso-position-horizontal:absolute;mso-position-horizontal-relative:text;mso-position-vertical:absolute;mso-position-vertical-relative:text;v-text-anchor:middle" o:gfxdata="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" filled="f" strokecolor="red" strokeweight="2.25pt"/>
+            </w:pict>
+          </mc:Fallback>
+        </mc:AlternateContent>
+      </w:r>
+      <w:r>
+        <w:rPr>
+          <w:noProof/>
+        </w:rPr>
+        <w:drawing>
+          <wp:inline distT="0" distB="0" distL="0" distR="0" wp14:anchorId="651CED53" wp14:editId="4CF823EA">
+            <wp:extent cx="6272965" cy="2914650"/>
+            <wp:effectExtent l="0" t="0" r="0" b="0"/>
+            <wp:docPr id="1154206813" name="Picture 1" descr="A screenshot of a computer&#10;&#10;Description automatically generated"/>
+            <wp:cNvGraphicFramePr>
+              <a:graphicFrameLocks xmlns:a="http://schemas.openxmlformats.org/drawingml/2006/main" noChangeAspect="1"/>
+            </wp:cNvGraphicFramePr>
+            <a:graphic xmlns:a="http://schemas.openxmlformats.org/drawingml/2006/main">
+              <a:graphicData uri="http://schemas.openxmlformats.org/drawingml/2006/picture">
+                <pic:pic xmlns:pic="http://schemas.openxmlformats.org/drawingml/2006/picture">
+                  <pic:nvPicPr>
+                    <pic:cNvPr id="1154206813" name="Picture 1" descr="A screenshot of a computer&#10;&#10;Description automatically generated"/>
+                    <pic:cNvPicPr/>
+                  </pic:nvPicPr>
+                  <pic:blipFill>
+                    <a:blip r:embed="rId40"/>
+                    <a:stretch>
+                      <a:fillRect/>
+                    </a:stretch>
+                  </pic:blipFill>
+                  <pic:spPr>
+                    <a:xfrm>
+                      <a:off x="0" y="0"/>
+                      <a:ext cx="6273564" cy="2914928"/>
+                    </a:xfrm>
+                    <a:prstGeom prst="rect">
+                      <a:avLst/>
+                    </a:prstGeom>
+                  </pic:spPr>
+                </pic:pic>
+              </a:graphicData>
+            </a:graphic>
+          </wp:inline>
+        </w:drawing>
+      </w:r>
+    </w:p>
+    <w:p>
+      <w:pPr>
+        <w:pStyle w:val="Caption"/>
+        <w:jc w:val="center"/>
+      </w:pPr>
+      <w:r>
+        <w:t xml:space="preserve">Figure </w:t>
+      </w:r>
+      <w:r>
+        <w:fldChar w:fldCharType="begin"/>
+      </w:r>
+      <w:r>
+        <w:instrText xml:space="preserve"> SEQ Figure \* ARABIC </w:instrText>
+      </w:r>
+      <w:r>
+        <w:fldChar w:fldCharType="separate"/>
+      </w:r>
+      <w:r>
+        <w:rPr>
+          <w:noProof/>
+        </w:rPr>
+        <w:t>23</w:t>
+      </w:r>
+      <w:r>
+        <w:fldChar w:fldCharType="end"/>
+      </w:r>
+      <w:r>
+        <w:t xml:space="preserve">: Result </w:t>
+      </w:r>
+      <w:proofErr w:type="gramStart"/>
+      <w:r>
+        <w:t>key</w:t>
+      </w:r>
+      <w:proofErr w:type="gramEnd"/>
+    </w:p>
+    <w:p>
+      <w:r>
+        <w:t>The result key was successfully figured through using an external tool such as shown in the above illustrations. Therefore, if we apply the same concept to a real-world scenario where encrypted usernames and passwords are stored and retrieved through SQL injections and data gathering phases then we could decrypt the password using this external tool. Such an example is shown below.</w:t>
+      </w:r>
+    </w:p>
+    <w:p>
+      <w:pPr>
+        <w:pStyle w:val="ListParagraph"/>
+        <w:numPr>
+          <w:ilvl w:val="0"/>
+          <w:numId w:val="11"/>
+        </w:numPr>
+      </w:pPr>
+      <w:r>
+        <w:t>Encrypted password retrieved – ‘</w:t>
+      </w:r>
+      <w:proofErr w:type="spellStart"/>
+      <w:proofErr w:type="gramStart"/>
+      <w:r>
+        <w:t>cnffjbeq</w:t>
+      </w:r>
+      <w:proofErr w:type="spellEnd"/>
+      <w:proofErr w:type="gramEnd"/>
+      <w:r>
+        <w:t>’’</w:t>
+      </w:r>
+    </w:p>
+    <w:p>
+      <w:pPr>
+        <w:keepNext/>
+        <w:jc w:val="center"/>
+      </w:pPr>
+      <w:r>
+        <w:rPr>
+          <w:noProof/>
+        </w:rPr>
+        <w:lastRenderedPageBreak/>
+        <w:drawing>
+          <wp:inline distT="0" distB="0" distL="0" distR="0" wp14:anchorId="5F39B117" wp14:editId="434BBB5D">
+            <wp:extent cx="4267570" cy="2255715"/>
+            <wp:effectExtent l="0" t="0" r="0" b="0"/>
+            <wp:docPr id="1414654740" name="Picture 1" descr="A screenshot of a computer&#10;&#10;Description automatically generated"/>
+            <wp:cNvGraphicFramePr>
+              <a:graphicFrameLocks xmlns:a="http://schemas.openxmlformats.org/drawingml/2006/main" noChangeAspect="1"/>
+            </wp:cNvGraphicFramePr>
+            <a:graphic xmlns:a="http://schemas.openxmlformats.org/drawingml/2006/main">
+              <a:graphicData uri="http://schemas.openxmlformats.org/drawingml/2006/picture">
+                <pic:pic xmlns:pic="http://schemas.openxmlformats.org/drawingml/2006/picture">
+                  <pic:nvPicPr>
+                    <pic:cNvPr id="1414654740" name="Picture 1" descr="A screenshot of a computer&#10;&#10;Description automatically generated"/>
+                    <pic:cNvPicPr/>
+                  </pic:nvPicPr>
+                  <pic:blipFill>
+                    <a:blip r:embed="rId41"/>
+                    <a:stretch>
+                      <a:fillRect/>
+                    </a:stretch>
+                  </pic:blipFill>
+                  <pic:spPr>
+                    <a:xfrm>
+                      <a:off x="0" y="0"/>
+                      <a:ext cx="4267570" cy="2255715"/>
+                    </a:xfrm>
+                    <a:prstGeom prst="rect">
+                      <a:avLst/>
+                    </a:prstGeom>
+                  </pic:spPr>
+                </pic:pic>
+              </a:graphicData>
+            </a:graphic>
+          </wp:inline>
+        </w:drawing>
+      </w:r>
+    </w:p>
+    <w:p>
+      <w:pPr>
+        <w:pStyle w:val="Caption"/>
+        <w:jc w:val="center"/>
+      </w:pPr>
+      <w:r>
+        <w:t xml:space="preserve">Figure </w:t>
+      </w:r>
+      <w:r>
+        <w:fldChar w:fldCharType="begin"/>
+      </w:r>
+      <w:r>
+        <w:instrText xml:space="preserve"> SEQ Figure \* ARABIC </w:instrText>
+      </w:r>
+      <w:r>
+        <w:fldChar w:fldCharType="separate"/>
+      </w:r>
+      <w:r>
+        <w:rPr>
+          <w:noProof/>
+        </w:rPr>
+        <w:t>24</w:t>
+      </w:r>
+      <w:r>
+        <w:fldChar w:fldCharType="end"/>
+      </w:r>
+      <w:r>
+        <w:t xml:space="preserve">: Decrypting a </w:t>
+      </w:r>
+      <w:proofErr w:type="gramStart"/>
+      <w:r>
+        <w:t>password</w:t>
+      </w:r>
+      <w:proofErr w:type="gramEnd"/>
+    </w:p>
+    <w:p>
+      <w:r>
+        <w:t>This shows a means by which cryptanalysis attacks can be conducted and passwords can be retrieved via deciphering text retrieved.</w:t>
+      </w:r>
+    </w:p>
+    <w:p>
+      <w:r>
+        <w:t>B.5.1 Scenario Assessment</w:t>
+      </w:r>
+    </w:p>
+    <w:p>
+      <w:r>
+        <w:t>Cryptanalysis attacks could lead to the exposure of encrypted data in the medical clinic where an attacker could compromise confidentiality and lead to data breach of patients using the decrypted credentials.</w:t>
+      </w:r>
+    </w:p>
+    <w:p>
+      <w:r>
+        <w:t xml:space="preserve">This violates the </w:t>
+      </w:r>
+      <w:r>
+        <w:t xml:space="preserve">confidentiality </w:t>
+      </w:r>
+      <w:r>
+        <w:t>tenet</w:t>
+      </w:r>
+      <w:r>
+        <w:t xml:space="preserve"> of the CIA triad </w:t>
+      </w:r>
+      <w:r>
+        <w:t>as the attacker could gain unauthorized access via the decrypted data gathered.</w:t>
+      </w:r>
+    </w:p>
+    <w:p>
+      <w:pPr>
+        <w:spacing w:line="259" w:lineRule="auto"/>
+        <w:jc w:val="left"/>
+      </w:pPr>
+      <w:r>
+        <w:br w:type="page"/>
+      </w:r>
+    </w:p>
+    <w:p>
+      <w:r>
+        <w:lastRenderedPageBreak/>
+        <w:t>PART C – CLIENT-SIDE EXPLOITS</w:t>
+      </w:r>
+    </w:p>
+    <w:p>
+      <w:r>
+        <w:t>C.1 Man in the Middle Attack (</w:t>
+      </w:r>
+      <w:proofErr w:type="spellStart"/>
+      <w:r>
+        <w:t>MiTM</w:t>
+      </w:r>
+      <w:proofErr w:type="spellEnd"/>
+      <w:r>
+        <w:t>)</w:t>
+      </w:r>
+    </w:p>
+    <w:p>
+      <w:r>
+        <w:t>C.1.1 Scenario Assessment</w:t>
+      </w:r>
+    </w:p>
+    <w:p>
+      <w:r>
+        <w:t>C.2 Social Engineering Attack</w:t>
+      </w:r>
+    </w:p>
+    <w:p>
+      <w:r>
+        <w:t>C.2.1 Scenario Assessment</w:t>
+      </w:r>
+    </w:p>
+    <w:p>
+      <w:r>
+        <w:t>PART D – DENIAL OF SERVICE ATTACKS</w:t>
+      </w:r>
+    </w:p>
     <w:p/>
     <w:p>
       <w:r>
-        <w:t>PART C – CLIENT-SIDE EXPLOITS</w:t>
-      </w:r>
-    </w:p>
-    <w:p/>
-    <w:p>
-      <w:r>
-        <w:t>PART D – DENIAL OF SERVICE ATTACKS</w:t>
-      </w:r>
-    </w:p>
-    <w:p/>
-    <w:p>
-      <w:r>
         <w:t>PART E – RECOMMENDATIONS TO PROTECT THE SCENARIO COMPANY SERVER</w:t>
       </w:r>
     </w:p>
     <w:sectPr>
-      <w:headerReference w:type="default" r:id="rId23"/>
+      <w:headerReference w:type="default" r:id="rId42"/>
       <w:pgSz w:w="12240" w:h="15840"/>
       <w:pgMar w:top="1440" w:right="1440" w:bottom="1440" w:left="1440" w:header="720" w:footer="720" w:gutter="0"/>
       <w:cols w:space="720"/>
@@ -3745,6 +5491,208 @@
 <file path=word/numbering.xml><?xml version="1.0" encoding="utf-8"?>
 <w:numbering xmlns:wpc="http://schemas.microsoft.com/office/word/2010/wordprocessingCanvas" xmlns:cx="http://schemas.microsoft.com/office/drawing/2014/chartex" xmlns:cx1="http://schemas.microsoft.com/office/drawing/2015/9/8/chartex" xmlns:cx2="http://schemas.microsoft.com/office/drawing/2015/10/21/chartex" xmlns:cx3="http://schemas.microsoft.com/office/drawing/2016/5/9/chartex" xmlns:cx4="http://schemas.microsoft.com/office/drawing/2016/5/10/chartex" xmlns:cx5="http://schemas.microsoft.com/office/drawing/2016/5/11/chartex" xmlns:cx6="http://schemas.microsoft.com/office/drawing/2016/5/12/chartex" xmlns:cx7="http://schemas.microsoft.com/office/drawing/2016/5/13/chartex" xmlns:cx8="http://schemas.microsoft.com/office/drawing/2016/5/14/chartex" xmlns:mc="http://schemas.openxmlformats.org/markup-compatibility/2006" xmlns:aink="http://schemas.microsoft.com/office/drawing/2016/ink" xmlns:am3d="http://schemas.microsoft.com/office/drawing/2017/model3d" xmlns:o="urn:schemas-microsoft-com:office:office" xmlns:oel="http://schemas.microsoft.com/office/2019/extlst" xmlns:r="http://schemas.openxmlformats.org/officeDocument/2006/relationships" xmlns:m="http://schemas.openxmlformats.org/officeDocument/2006/math" xmlns:v="urn:schemas-microsoft-com:vml" xmlns:wp14="http://schemas.microsoft.com/office/word/2010/wordprocessingDrawing" xmlns:wp="http://schemas.openxmlformats.org/drawingml/2006/wordprocessingDrawing" xmlns:w10="urn:schemas-microsoft-com:office:word" xmlns:w="http://schemas.openxmlformats.org/wordprocessingml/2006/main" xmlns:w14="http://schemas.microsoft.com/office/word/2010/wordml" xmlns:w15="http://schemas.microsoft.com/office/word/2012/wordml" xmlns:w16cex="http://schemas.microsoft.com/office/word/2018/wordml/cex" xmlns:w16cid="http://schemas.microsoft.com/office/word/2016/wordml/cid" xmlns:w16="http://schemas.microsoft.com/office/word/2018/wordml" xmlns:w16du="http://schemas.microsoft.com/office/word/2023/wordml/word16du" xmlns:w16sdtdh="http://schemas.microsoft.com/office/word/2020/wordml/sdtdatahash" xmlns:w16se="http://schemas.microsoft.com/office/word/2015/wordml/symex" xmlns:wpg="http://schemas.microsoft.com/office/word/2010/wordprocessingGroup" xmlns:wpi="http://schemas.microsoft.com/office/word/2010/wordprocessingInk" xmlns:wne="http://schemas.microsoft.com/office/word/2006/wordml" xmlns:wps="http://schemas.microsoft.com/office/word/2010/wordprocessingShape" mc:Ignorable="w14 w15 w16se w16cid w16 w16cex w16sdtdh w16du wp14">
   <w:abstractNum w:abstractNumId="0" w15:restartNumberingAfterBreak="0">
+    <w:nsid w:val="051D4BB6"/>
+    <w:multiLevelType w:val="hybridMultilevel"/>
+    <w:tmpl w:val="FC9A4174"/>
+    <w:lvl w:ilvl="0" w:tplc="0409000F">
+      <w:start w:val="1"/>
+      <w:numFmt w:val="decimal"/>
+      <w:lvlText w:val="%1."/>
+      <w:lvlJc w:val="left"/>
+      <w:pPr>
+        <w:ind w:left="720" w:hanging="360"/>
+      </w:pPr>
+      <w:rPr>
+        <w:rFonts w:hint="default"/>
+      </w:rPr>
+    </w:lvl>
+    <w:lvl w:ilvl="1" w:tplc="04090019" w:tentative="1">
+      <w:start w:val="1"/>
+      <w:numFmt w:val="lowerLetter"/>
+      <w:lvlText w:val="%2."/>
+      <w:lvlJc w:val="left"/>
+      <w:pPr>
+        <w:ind w:left="1440" w:hanging="360"/>
+      </w:pPr>
+    </w:lvl>
+    <w:lvl w:ilvl="2" w:tplc="0409001B" w:tentative="1">
+      <w:start w:val="1"/>
+      <w:numFmt w:val="lowerRoman"/>
+      <w:lvlText w:val="%3."/>
+      <w:lvlJc w:val="right"/>
+      <w:pPr>
+        <w:ind w:left="2160" w:hanging="180"/>
+      </w:pPr>
+    </w:lvl>
+    <w:lvl w:ilvl="3" w:tplc="0409000F" w:tentative="1">
+      <w:start w:val="1"/>
+      <w:numFmt w:val="decimal"/>
+      <w:lvlText w:val="%4."/>
+      <w:lvlJc w:val="left"/>
+      <w:pPr>
+        <w:ind w:left="2880" w:hanging="360"/>
+      </w:pPr>
+    </w:lvl>
+    <w:lvl w:ilvl="4" w:tplc="04090019" w:tentative="1">
+      <w:start w:val="1"/>
+      <w:numFmt w:val="lowerLetter"/>
+      <w:lvlText w:val="%5."/>
+      <w:lvlJc w:val="left"/>
+      <w:pPr>
+        <w:ind w:left="3600" w:hanging="360"/>
+      </w:pPr>
+    </w:lvl>
+    <w:lvl w:ilvl="5" w:tplc="0409001B" w:tentative="1">
+      <w:start w:val="1"/>
+      <w:numFmt w:val="lowerRoman"/>
+      <w:lvlText w:val="%6."/>
+      <w:lvlJc w:val="right"/>
+      <w:pPr>
+        <w:ind w:left="4320" w:hanging="180"/>
+      </w:pPr>
+    </w:lvl>
+    <w:lvl w:ilvl="6" w:tplc="0409000F" w:tentative="1">
+      <w:start w:val="1"/>
+      <w:numFmt w:val="decimal"/>
+      <w:lvlText w:val="%7."/>
+      <w:lvlJc w:val="left"/>
+      <w:pPr>
+        <w:ind w:left="5040" w:hanging="360"/>
+      </w:pPr>
+    </w:lvl>
+    <w:lvl w:ilvl="7" w:tplc="04090019" w:tentative="1">
+      <w:start w:val="1"/>
+      <w:numFmt w:val="lowerLetter"/>
+      <w:lvlText w:val="%8."/>
+      <w:lvlJc w:val="left"/>
+      <w:pPr>
+        <w:ind w:left="5760" w:hanging="360"/>
+      </w:pPr>
+    </w:lvl>
+    <w:lvl w:ilvl="8" w:tplc="0409001B" w:tentative="1">
+      <w:start w:val="1"/>
+      <w:numFmt w:val="lowerRoman"/>
+      <w:lvlText w:val="%9."/>
+      <w:lvlJc w:val="right"/>
+      <w:pPr>
+        <w:ind w:left="6480" w:hanging="180"/>
+      </w:pPr>
+    </w:lvl>
+  </w:abstractNum>
+  <w:abstractNum w:abstractNumId="1" w15:restartNumberingAfterBreak="0">
+    <w:nsid w:val="0644044B"/>
+    <w:multiLevelType w:val="hybridMultilevel"/>
+    <w:tmpl w:val="E3B8CAFC"/>
+    <w:lvl w:ilvl="0" w:tplc="04090001">
+      <w:start w:val="1"/>
+      <w:numFmt w:val="bullet"/>
+      <w:lvlText w:val=""/>
+      <w:lvlJc w:val="left"/>
+      <w:pPr>
+        <w:ind w:left="720" w:hanging="360"/>
+      </w:pPr>
+      <w:rPr>
+        <w:rFonts w:ascii="Symbol" w:hAnsi="Symbol" w:hint="default"/>
+      </w:rPr>
+    </w:lvl>
+    <w:lvl w:ilvl="1" w:tplc="04090003" w:tentative="1">
+      <w:start w:val="1"/>
+      <w:numFmt w:val="bullet"/>
+      <w:lvlText w:val="o"/>
+      <w:lvlJc w:val="left"/>
+      <w:pPr>
+        <w:ind w:left="1440" w:hanging="360"/>
+      </w:pPr>
+      <w:rPr>
+        <w:rFonts w:ascii="Courier New" w:hAnsi="Courier New" w:cs="Courier New" w:hint="default"/>
+      </w:rPr>
+    </w:lvl>
+    <w:lvl w:ilvl="2" w:tplc="04090005" w:tentative="1">
+      <w:start w:val="1"/>
+      <w:numFmt w:val="bullet"/>
+      <w:lvlText w:val=""/>
+      <w:lvlJc w:val="left"/>
+      <w:pPr>
+        <w:ind w:left="2160" w:hanging="360"/>
+      </w:pPr>
+      <w:rPr>
+        <w:rFonts w:ascii="Wingdings" w:hAnsi="Wingdings" w:hint="default"/>
+      </w:rPr>
+    </w:lvl>
+    <w:lvl w:ilvl="3" w:tplc="04090001" w:tentative="1">
+      <w:start w:val="1"/>
+      <w:numFmt w:val="bullet"/>
+      <w:lvlText w:val=""/>
+      <w:lvlJc w:val="left"/>
+      <w:pPr>
+        <w:ind w:left="2880" w:hanging="360"/>
+      </w:pPr>
+      <w:rPr>
+        <w:rFonts w:ascii="Symbol" w:hAnsi="Symbol" w:hint="default"/>
+      </w:rPr>
+    </w:lvl>
+    <w:lvl w:ilvl="4" w:tplc="04090003" w:tentative="1">
+      <w:start w:val="1"/>
+      <w:numFmt w:val="bullet"/>
+      <w:lvlText w:val="o"/>
+      <w:lvlJc w:val="left"/>
+      <w:pPr>
+        <w:ind w:left="3600" w:hanging="360"/>
+      </w:pPr>
+      <w:rPr>
+        <w:rFonts w:ascii="Courier New" w:hAnsi="Courier New" w:cs="Courier New" w:hint="default"/>
+      </w:rPr>
+    </w:lvl>
+    <w:lvl w:ilvl="5" w:tplc="04090005" w:tentative="1">
+      <w:start w:val="1"/>
+      <w:numFmt w:val="bullet"/>
+      <w:lvlText w:val=""/>
+      <w:lvlJc w:val="left"/>
+      <w:pPr>
+        <w:ind w:left="4320" w:hanging="360"/>
+      </w:pPr>
+      <w:rPr>
+        <w:rFonts w:ascii="Wingdings" w:hAnsi="Wingdings" w:hint="default"/>
+      </w:rPr>
+    </w:lvl>
+    <w:lvl w:ilvl="6" w:tplc="04090001" w:tentative="1">
+      <w:start w:val="1"/>
+      <w:numFmt w:val="bullet"/>
+      <w:lvlText w:val=""/>
+      <w:lvlJc w:val="left"/>
+      <w:pPr>
+        <w:ind w:left="5040" w:hanging="360"/>
+      </w:pPr>
+      <w:rPr>
+        <w:rFonts w:ascii="Symbol" w:hAnsi="Symbol" w:hint="default"/>
+      </w:rPr>
+    </w:lvl>
+    <w:lvl w:ilvl="7" w:tplc="04090003" w:tentative="1">
+      <w:start w:val="1"/>
+      <w:numFmt w:val="bullet"/>
+      <w:lvlText w:val="o"/>
+      <w:lvlJc w:val="left"/>
+      <w:pPr>
+        <w:ind w:left="5760" w:hanging="360"/>
+      </w:pPr>
+      <w:rPr>
+        <w:rFonts w:ascii="Courier New" w:hAnsi="Courier New" w:cs="Courier New" w:hint="default"/>
+      </w:rPr>
+    </w:lvl>
+    <w:lvl w:ilvl="8" w:tplc="04090005" w:tentative="1">
+      <w:start w:val="1"/>
+      <w:numFmt w:val="bullet"/>
+      <w:lvlText w:val=""/>
+      <w:lvlJc w:val="left"/>
+      <w:pPr>
+        <w:ind w:left="6480" w:hanging="360"/>
+      </w:pPr>
+      <w:rPr>
+        <w:rFonts w:ascii="Wingdings" w:hAnsi="Wingdings" w:hint="default"/>
+      </w:rPr>
+    </w:lvl>
+  </w:abstractNum>
+  <w:abstractNum w:abstractNumId="2" w15:restartNumberingAfterBreak="0">
     <w:nsid w:val="0CD33E79"/>
     <w:multiLevelType w:val="hybridMultilevel"/>
     <w:tmpl w:val="D42C5004"/>
@@ -3857,7 +5805,7 @@
       </w:rPr>
     </w:lvl>
   </w:abstractNum>
-  <w:abstractNum w:abstractNumId="1" w15:restartNumberingAfterBreak="0">
+  <w:abstractNum w:abstractNumId="3" w15:restartNumberingAfterBreak="0">
     <w:nsid w:val="126302F1"/>
     <w:multiLevelType w:val="hybridMultilevel"/>
     <w:tmpl w:val="0DBEB73E"/>
@@ -3970,7 +5918,7 @@
       </w:rPr>
     </w:lvl>
   </w:abstractNum>
-  <w:abstractNum w:abstractNumId="2" w15:restartNumberingAfterBreak="0">
+  <w:abstractNum w:abstractNumId="4" w15:restartNumberingAfterBreak="0">
     <w:nsid w:val="12947758"/>
     <w:multiLevelType w:val="hybridMultilevel"/>
     <w:tmpl w:val="575E23DA"/>
@@ -4059,7 +6007,7 @@
       </w:pPr>
     </w:lvl>
   </w:abstractNum>
-  <w:abstractNum w:abstractNumId="3" w15:restartNumberingAfterBreak="0">
+  <w:abstractNum w:abstractNumId="5" w15:restartNumberingAfterBreak="0">
     <w:nsid w:val="1E9F630E"/>
     <w:multiLevelType w:val="hybridMultilevel"/>
     <w:tmpl w:val="D660C0A0"/>
@@ -4172,7 +6120,7 @@
       </w:rPr>
     </w:lvl>
   </w:abstractNum>
-  <w:abstractNum w:abstractNumId="4" w15:restartNumberingAfterBreak="0">
+  <w:abstractNum w:abstractNumId="6" w15:restartNumberingAfterBreak="0">
     <w:nsid w:val="23011F94"/>
     <w:multiLevelType w:val="hybridMultilevel"/>
     <w:tmpl w:val="757CA618"/>
@@ -4285,7 +6233,7 @@
       </w:rPr>
     </w:lvl>
   </w:abstractNum>
-  <w:abstractNum w:abstractNumId="5" w15:restartNumberingAfterBreak="0">
+  <w:abstractNum w:abstractNumId="7" w15:restartNumberingAfterBreak="0">
     <w:nsid w:val="403B49F3"/>
     <w:multiLevelType w:val="hybridMultilevel"/>
     <w:tmpl w:val="5156CEC0"/>
@@ -4398,7 +6346,7 @@
       </w:rPr>
     </w:lvl>
   </w:abstractNum>
-  <w:abstractNum w:abstractNumId="6" w15:restartNumberingAfterBreak="0">
+  <w:abstractNum w:abstractNumId="8" w15:restartNumberingAfterBreak="0">
     <w:nsid w:val="47001F39"/>
     <w:multiLevelType w:val="hybridMultilevel"/>
     <w:tmpl w:val="29805A2E"/>
@@ -4511,7 +6459,7 @@
       </w:rPr>
     </w:lvl>
   </w:abstractNum>
-  <w:abstractNum w:abstractNumId="7" w15:restartNumberingAfterBreak="0">
+  <w:abstractNum w:abstractNumId="9" w15:restartNumberingAfterBreak="0">
     <w:nsid w:val="4B694CAF"/>
     <w:multiLevelType w:val="hybridMultilevel"/>
     <w:tmpl w:val="378EBCC8"/>
@@ -4597,7 +6545,7 @@
       </w:pPr>
     </w:lvl>
   </w:abstractNum>
-  <w:abstractNum w:abstractNumId="8" w15:restartNumberingAfterBreak="0">
+  <w:abstractNum w:abstractNumId="10" w15:restartNumberingAfterBreak="0">
     <w:nsid w:val="598B7B00"/>
     <w:multiLevelType w:val="hybridMultilevel"/>
     <w:tmpl w:val="29FE643C"/>
@@ -4684,31 +6632,37 @@
     </w:lvl>
   </w:abstractNum>
   <w:num w:numId="1" w16cid:durableId="1277905396">
+    <w:abstractNumId w:val="10"/>
+  </w:num>
+  <w:num w:numId="2" w16cid:durableId="348289140">
+    <w:abstractNumId w:val="7"/>
+  </w:num>
+  <w:num w:numId="3" w16cid:durableId="1826124631">
+    <w:abstractNumId w:val="6"/>
+  </w:num>
+  <w:num w:numId="4" w16cid:durableId="681709987">
     <w:abstractNumId w:val="8"/>
   </w:num>
-  <w:num w:numId="2" w16cid:durableId="348289140">
+  <w:num w:numId="5" w16cid:durableId="1325742390">
     <w:abstractNumId w:val="5"/>
   </w:num>
-  <w:num w:numId="3" w16cid:durableId="1826124631">
+  <w:num w:numId="6" w16cid:durableId="1111507548">
+    <w:abstractNumId w:val="3"/>
+  </w:num>
+  <w:num w:numId="7" w16cid:durableId="147981502">
     <w:abstractNumId w:val="4"/>
   </w:num>
-  <w:num w:numId="4" w16cid:durableId="681709987">
-    <w:abstractNumId w:val="6"/>
-  </w:num>
-  <w:num w:numId="5" w16cid:durableId="1325742390">
-    <w:abstractNumId w:val="3"/>
-  </w:num>
-  <w:num w:numId="6" w16cid:durableId="1111507548">
-    <w:abstractNumId w:val="1"/>
-  </w:num>
-  <w:num w:numId="7" w16cid:durableId="147981502">
+  <w:num w:numId="8" w16cid:durableId="725838201">
     <w:abstractNumId w:val="2"/>
   </w:num>
-  <w:num w:numId="8" w16cid:durableId="725838201">
+  <w:num w:numId="9" w16cid:durableId="2126852427">
+    <w:abstractNumId w:val="9"/>
+  </w:num>
+  <w:num w:numId="10" w16cid:durableId="558707084">
     <w:abstractNumId w:val="0"/>
   </w:num>
-  <w:num w:numId="9" w16cid:durableId="2126852427">
-    <w:abstractNumId w:val="7"/>
+  <w:num w:numId="11" w16cid:durableId="899487017">
+    <w:abstractNumId w:val="1"/>
   </w:num>
 </w:numbering>
 </file>
@@ -5771,6 +7725,29 @@
       </w:tblBorders>
     </w:tblPr>
   </w:style>
+  <w:style w:type="character" w:styleId="Hyperlink">
+    <w:name w:val="Hyperlink"/>
+    <w:basedOn w:val="DefaultParagraphFont"/>
+    <w:uiPriority w:val="99"/>
+    <w:unhideWhenUsed/>
+    <w:rsid w:val="003359BA"/>
+    <w:rPr>
+      <w:color w:val="467886" w:themeColor="hyperlink"/>
+      <w:u w:val="single"/>
+    </w:rPr>
+  </w:style>
+  <w:style w:type="character" w:styleId="UnresolvedMention">
+    <w:name w:val="Unresolved Mention"/>
+    <w:basedOn w:val="DefaultParagraphFont"/>
+    <w:uiPriority w:val="99"/>
+    <w:semiHidden/>
+    <w:unhideWhenUsed/>
+    <w:rsid w:val="003359BA"/>
+    <w:rPr>
+      <w:color w:val="605E5C"/>
+      <w:shd w:val="clear" w:color="auto" w:fill="E1DFDD"/>
+    </w:rPr>
+  </w:style>
 </w:styles>
 </file>
 

</xml_diff>